<commit_message>
updated may 21 2024
</commit_message>
<xml_diff>
--- a/interview/Interview Questions (Cloud).docx
+++ b/interview/Interview Questions (Cloud).docx
@@ -110,6 +110,394 @@
           <w:szCs w:val="24"/>
         </w:rPr>
       </w:pPr>
+      <w:r>
+        <w:rPr>
+          <w:rFonts w:ascii="Times New Roman" w:hAnsi="Times New Roman" w:cs="Times New Roman"/>
+          <w:sz w:val="24"/>
+          <w:szCs w:val="24"/>
+        </w:rPr>
+        <w:t>Explain azure global infrastructure in detail.</w:t>
+      </w:r>
+    </w:p>
+    <w:p>
+      <w:pPr>
+        <w:pStyle w:val="ListParagraph"/>
+        <w:numPr>
+          <w:ilvl w:val="1"/>
+          <w:numId w:val="2"/>
+        </w:numPr>
+        <w:spacing w:after="0"/>
+        <w:rPr>
+          <w:rFonts w:ascii="Times New Roman" w:hAnsi="Times New Roman" w:cs="Times New Roman"/>
+          <w:sz w:val="24"/>
+          <w:szCs w:val="24"/>
+        </w:rPr>
+      </w:pPr>
+      <w:r>
+        <w:rPr>
+          <w:rFonts w:ascii="Times New Roman" w:hAnsi="Times New Roman" w:cs="Times New Roman"/>
+          <w:sz w:val="24"/>
+          <w:szCs w:val="24"/>
+        </w:rPr>
+        <w:t>geography</w:t>
+      </w:r>
+    </w:p>
+    <w:p>
+      <w:pPr>
+        <w:pStyle w:val="ListParagraph"/>
+        <w:numPr>
+          <w:ilvl w:val="1"/>
+          <w:numId w:val="2"/>
+        </w:numPr>
+        <w:spacing w:after="0"/>
+        <w:rPr>
+          <w:rFonts w:ascii="Times New Roman" w:hAnsi="Times New Roman" w:cs="Times New Roman"/>
+          <w:sz w:val="24"/>
+          <w:szCs w:val="24"/>
+        </w:rPr>
+      </w:pPr>
+      <w:r>
+        <w:rPr>
+          <w:rFonts w:ascii="Times New Roman" w:hAnsi="Times New Roman" w:cs="Times New Roman"/>
+          <w:sz w:val="24"/>
+          <w:szCs w:val="24"/>
+        </w:rPr>
+        <w:t>regions</w:t>
+      </w:r>
+    </w:p>
+    <w:p>
+      <w:pPr>
+        <w:pStyle w:val="ListParagraph"/>
+        <w:numPr>
+          <w:ilvl w:val="1"/>
+          <w:numId w:val="2"/>
+        </w:numPr>
+        <w:spacing w:after="0"/>
+        <w:rPr>
+          <w:rFonts w:ascii="Times New Roman" w:hAnsi="Times New Roman" w:cs="Times New Roman"/>
+          <w:sz w:val="24"/>
+          <w:szCs w:val="24"/>
+        </w:rPr>
+      </w:pPr>
+      <w:r>
+        <w:rPr>
+          <w:rFonts w:ascii="Times New Roman" w:hAnsi="Times New Roman" w:cs="Times New Roman"/>
+          <w:sz w:val="24"/>
+          <w:szCs w:val="24"/>
+        </w:rPr>
+        <w:t>region pair</w:t>
+      </w:r>
+    </w:p>
+    <w:p>
+      <w:pPr>
+        <w:pStyle w:val="ListParagraph"/>
+        <w:numPr>
+          <w:ilvl w:val="1"/>
+          <w:numId w:val="2"/>
+        </w:numPr>
+        <w:spacing w:after="0"/>
+        <w:rPr>
+          <w:rFonts w:ascii="Times New Roman" w:hAnsi="Times New Roman" w:cs="Times New Roman"/>
+          <w:sz w:val="24"/>
+          <w:szCs w:val="24"/>
+        </w:rPr>
+      </w:pPr>
+      <w:r>
+        <w:rPr>
+          <w:rFonts w:ascii="Times New Roman" w:hAnsi="Times New Roman" w:cs="Times New Roman"/>
+          <w:sz w:val="24"/>
+          <w:szCs w:val="24"/>
+        </w:rPr>
+        <w:t>availability zones</w:t>
+      </w:r>
+    </w:p>
+    <w:p>
+      <w:pPr>
+        <w:pStyle w:val="ListParagraph"/>
+        <w:numPr>
+          <w:ilvl w:val="1"/>
+          <w:numId w:val="2"/>
+        </w:numPr>
+        <w:spacing w:after="0"/>
+        <w:rPr>
+          <w:rFonts w:ascii="Times New Roman" w:hAnsi="Times New Roman" w:cs="Times New Roman"/>
+          <w:sz w:val="24"/>
+          <w:szCs w:val="24"/>
+        </w:rPr>
+      </w:pPr>
+      <w:r>
+        <w:rPr>
+          <w:rFonts w:ascii="Times New Roman" w:hAnsi="Times New Roman" w:cs="Times New Roman"/>
+          <w:sz w:val="24"/>
+          <w:szCs w:val="24"/>
+        </w:rPr>
+        <w:t>data centers</w:t>
+      </w:r>
+    </w:p>
+    <w:p>
+      <w:pPr>
+        <w:pStyle w:val="ListParagraph"/>
+        <w:numPr>
+          <w:ilvl w:val="1"/>
+          <w:numId w:val="2"/>
+        </w:numPr>
+        <w:spacing w:after="0"/>
+        <w:rPr>
+          <w:rFonts w:ascii="Times New Roman" w:hAnsi="Times New Roman" w:cs="Times New Roman"/>
+          <w:sz w:val="24"/>
+          <w:szCs w:val="24"/>
+        </w:rPr>
+      </w:pPr>
+      <w:r>
+        <w:rPr>
+          <w:rFonts w:ascii="Times New Roman" w:hAnsi="Times New Roman" w:cs="Times New Roman"/>
+          <w:sz w:val="24"/>
+          <w:szCs w:val="24"/>
+        </w:rPr>
+        <w:t>availability sets (fault domain, update domain)</w:t>
+      </w:r>
+    </w:p>
+    <w:p>
+      <w:pPr>
+        <w:pStyle w:val="ListParagraph"/>
+        <w:numPr>
+          <w:ilvl w:val="1"/>
+          <w:numId w:val="2"/>
+        </w:numPr>
+        <w:spacing w:after="0"/>
+        <w:rPr>
+          <w:rFonts w:ascii="Times New Roman" w:hAnsi="Times New Roman" w:cs="Times New Roman"/>
+          <w:sz w:val="24"/>
+          <w:szCs w:val="24"/>
+        </w:rPr>
+      </w:pPr>
+      <w:r>
+        <w:rPr>
+          <w:rFonts w:ascii="Times New Roman" w:hAnsi="Times New Roman" w:cs="Times New Roman"/>
+          <w:sz w:val="24"/>
+          <w:szCs w:val="24"/>
+        </w:rPr>
+        <w:t>servers</w:t>
+      </w:r>
+    </w:p>
+    <w:p>
+      <w:pPr>
+        <w:pStyle w:val="ListParagraph"/>
+        <w:numPr>
+          <w:ilvl w:val="0"/>
+          <w:numId w:val="2"/>
+        </w:numPr>
+        <w:spacing w:after="0"/>
+        <w:rPr>
+          <w:rFonts w:ascii="Times New Roman" w:hAnsi="Times New Roman" w:cs="Times New Roman"/>
+          <w:sz w:val="24"/>
+          <w:szCs w:val="24"/>
+        </w:rPr>
+      </w:pPr>
+      <w:r>
+        <w:rPr>
+          <w:rFonts w:ascii="Times New Roman" w:hAnsi="Times New Roman" w:cs="Times New Roman"/>
+          <w:sz w:val="24"/>
+          <w:szCs w:val="24"/>
+        </w:rPr>
+        <w:t>How will you select a particular location for your resource?</w:t>
+      </w:r>
+    </w:p>
+    <w:p>
+      <w:pPr>
+        <w:pStyle w:val="ListParagraph"/>
+        <w:numPr>
+          <w:ilvl w:val="0"/>
+          <w:numId w:val="2"/>
+        </w:numPr>
+        <w:spacing w:after="0"/>
+        <w:rPr>
+          <w:rFonts w:ascii="Times New Roman" w:hAnsi="Times New Roman" w:cs="Times New Roman"/>
+          <w:sz w:val="24"/>
+          <w:szCs w:val="24"/>
+        </w:rPr>
+      </w:pPr>
+    </w:p>
+    <w:p>
+      <w:pPr>
+        <w:spacing w:after="0"/>
+        <w:rPr>
+          <w:rFonts w:ascii="Times New Roman" w:hAnsi="Times New Roman" w:cs="Times New Roman"/>
+          <w:sz w:val="24"/>
+          <w:szCs w:val="24"/>
+        </w:rPr>
+      </w:pPr>
+    </w:p>
+    <w:p>
+      <w:pPr>
+        <w:spacing w:after="0"/>
+        <w:rPr>
+          <w:rFonts w:ascii="Times New Roman" w:hAnsi="Times New Roman" w:cs="Times New Roman"/>
+          <w:sz w:val="24"/>
+          <w:szCs w:val="24"/>
+        </w:rPr>
+      </w:pPr>
+      <w:r>
+        <w:rPr>
+          <w:rFonts w:ascii="Times New Roman" w:hAnsi="Times New Roman" w:cs="Times New Roman"/>
+          <w:sz w:val="24"/>
+          <w:szCs w:val="24"/>
+        </w:rPr>
+        <w:t>VM</w:t>
+      </w:r>
+    </w:p>
+    <w:p>
+      <w:pPr>
+        <w:pStyle w:val="ListParagraph"/>
+        <w:numPr>
+          <w:ilvl w:val="0"/>
+          <w:numId w:val="3"/>
+        </w:numPr>
+        <w:spacing w:after="0"/>
+        <w:rPr>
+          <w:rFonts w:ascii="Times New Roman" w:hAnsi="Times New Roman" w:cs="Times New Roman"/>
+          <w:sz w:val="24"/>
+          <w:szCs w:val="24"/>
+        </w:rPr>
+      </w:pPr>
+      <w:r>
+        <w:rPr>
+          <w:rFonts w:ascii="Times New Roman" w:hAnsi="Times New Roman" w:cs="Times New Roman"/>
+          <w:sz w:val="24"/>
+          <w:szCs w:val="24"/>
+        </w:rPr>
+        <w:t>Why we need to use azure virtual machines?</w:t>
+      </w:r>
+    </w:p>
+    <w:p>
+      <w:pPr>
+        <w:pStyle w:val="ListParagraph"/>
+        <w:numPr>
+          <w:ilvl w:val="0"/>
+          <w:numId w:val="3"/>
+        </w:numPr>
+        <w:spacing w:after="0"/>
+        <w:rPr>
+          <w:rFonts w:ascii="Times New Roman" w:hAnsi="Times New Roman" w:cs="Times New Roman"/>
+          <w:sz w:val="24"/>
+          <w:szCs w:val="24"/>
+        </w:rPr>
+      </w:pPr>
+      <w:r>
+        <w:rPr>
+          <w:rFonts w:ascii="Times New Roman" w:hAnsi="Times New Roman" w:cs="Times New Roman"/>
+          <w:sz w:val="24"/>
+          <w:szCs w:val="24"/>
+        </w:rPr>
+        <w:t>When do we need to use azure virtual machines?</w:t>
+      </w:r>
+    </w:p>
+    <w:p>
+      <w:pPr>
+        <w:pStyle w:val="ListParagraph"/>
+        <w:numPr>
+          <w:ilvl w:val="1"/>
+          <w:numId w:val="3"/>
+        </w:numPr>
+        <w:spacing w:after="0"/>
+        <w:rPr>
+          <w:rFonts w:ascii="Times New Roman" w:hAnsi="Times New Roman" w:cs="Times New Roman"/>
+          <w:sz w:val="24"/>
+          <w:szCs w:val="24"/>
+        </w:rPr>
+      </w:pPr>
+      <w:r>
+        <w:rPr>
+          <w:rFonts w:ascii="Times New Roman" w:hAnsi="Times New Roman" w:cs="Times New Roman"/>
+          <w:sz w:val="24"/>
+          <w:szCs w:val="24"/>
+        </w:rPr>
+        <w:t>Typical ‘iaas’ requirements for ex. to migrate legacy apps</w:t>
+      </w:r>
+    </w:p>
+    <w:p>
+      <w:pPr>
+        <w:pStyle w:val="ListParagraph"/>
+        <w:numPr>
+          <w:ilvl w:val="0"/>
+          <w:numId w:val="3"/>
+        </w:numPr>
+        <w:spacing w:after="0"/>
+        <w:rPr>
+          <w:rFonts w:ascii="Times New Roman" w:hAnsi="Times New Roman" w:cs="Times New Roman"/>
+          <w:sz w:val="24"/>
+          <w:szCs w:val="24"/>
+        </w:rPr>
+      </w:pPr>
+      <w:r>
+        <w:rPr>
+          <w:rFonts w:ascii="Times New Roman" w:hAnsi="Times New Roman" w:cs="Times New Roman"/>
+          <w:sz w:val="24"/>
+          <w:szCs w:val="24"/>
+        </w:rPr>
+        <w:t>Internally, how a virtual machine will be procured?</w:t>
+      </w:r>
+    </w:p>
+    <w:p>
+      <w:pPr>
+        <w:pStyle w:val="ListParagraph"/>
+        <w:numPr>
+          <w:ilvl w:val="1"/>
+          <w:numId w:val="3"/>
+        </w:numPr>
+        <w:spacing w:after="0"/>
+        <w:rPr>
+          <w:rFonts w:ascii="Times New Roman" w:hAnsi="Times New Roman" w:cs="Times New Roman"/>
+          <w:sz w:val="24"/>
+          <w:szCs w:val="24"/>
+        </w:rPr>
+      </w:pPr>
+      <w:r>
+        <w:rPr>
+          <w:rFonts w:ascii="Times New Roman" w:hAnsi="Times New Roman" w:cs="Times New Roman"/>
+          <w:sz w:val="24"/>
+          <w:szCs w:val="24"/>
+        </w:rPr>
+        <w:t>virtualization</w:t>
+      </w:r>
+    </w:p>
+    <w:p>
+      <w:pPr>
+        <w:pStyle w:val="ListParagraph"/>
+        <w:numPr>
+          <w:ilvl w:val="0"/>
+          <w:numId w:val="3"/>
+        </w:numPr>
+        <w:spacing w:after="0"/>
+        <w:rPr>
+          <w:rFonts w:ascii="Times New Roman" w:hAnsi="Times New Roman" w:cs="Times New Roman"/>
+          <w:sz w:val="24"/>
+          <w:szCs w:val="24"/>
+        </w:rPr>
+      </w:pPr>
+      <w:r>
+        <w:rPr>
+          <w:rFonts w:ascii="Times New Roman" w:hAnsi="Times New Roman" w:cs="Times New Roman"/>
+          <w:sz w:val="24"/>
+          <w:szCs w:val="24"/>
+        </w:rPr>
+        <w:t>What is a VMSS and why we need it?</w:t>
+      </w:r>
+    </w:p>
+    <w:p>
+      <w:pPr>
+        <w:pStyle w:val="ListParagraph"/>
+        <w:numPr>
+          <w:ilvl w:val="0"/>
+          <w:numId w:val="3"/>
+        </w:numPr>
+        <w:spacing w:after="0"/>
+        <w:rPr>
+          <w:rFonts w:ascii="Times New Roman" w:hAnsi="Times New Roman" w:cs="Times New Roman"/>
+          <w:sz w:val="24"/>
+          <w:szCs w:val="24"/>
+        </w:rPr>
+      </w:pPr>
     </w:p>
     <w:p>
       <w:pPr>
@@ -159,6 +547,121 @@
           <w:sz w:val="24"/>
           <w:szCs w:val="24"/>
         </w:rPr>
+        <w:t>What is ADF?</w:t>
+      </w:r>
+    </w:p>
+    <w:p>
+      <w:pPr>
+        <w:pStyle w:val="ListParagraph"/>
+        <w:numPr>
+          <w:ilvl w:val="0"/>
+          <w:numId w:val="1"/>
+        </w:numPr>
+        <w:spacing w:after="0"/>
+        <w:rPr>
+          <w:rFonts w:ascii="Times New Roman" w:hAnsi="Times New Roman" w:cs="Times New Roman"/>
+          <w:sz w:val="24"/>
+          <w:szCs w:val="24"/>
+        </w:rPr>
+      </w:pPr>
+      <w:r>
+        <w:rPr>
+          <w:rFonts w:ascii="Times New Roman" w:hAnsi="Times New Roman" w:cs="Times New Roman"/>
+          <w:sz w:val="24"/>
+          <w:szCs w:val="24"/>
+        </w:rPr>
+        <w:t>What are some of the important components inside ADF?</w:t>
+      </w:r>
+    </w:p>
+    <w:p>
+      <w:pPr>
+        <w:pStyle w:val="ListParagraph"/>
+        <w:numPr>
+          <w:ilvl w:val="0"/>
+          <w:numId w:val="1"/>
+        </w:numPr>
+        <w:spacing w:after="0"/>
+        <w:rPr>
+          <w:rFonts w:ascii="Times New Roman" w:hAnsi="Times New Roman" w:cs="Times New Roman"/>
+          <w:sz w:val="24"/>
+          <w:szCs w:val="24"/>
+        </w:rPr>
+      </w:pPr>
+      <w:r>
+        <w:rPr>
+          <w:rFonts w:ascii="Times New Roman" w:hAnsi="Times New Roman" w:cs="Times New Roman"/>
+          <w:sz w:val="24"/>
+          <w:szCs w:val="24"/>
+        </w:rPr>
+        <w:t>What are the different ways to interact with ADF?</w:t>
+      </w:r>
+    </w:p>
+    <w:p>
+      <w:pPr>
+        <w:pStyle w:val="ListParagraph"/>
+        <w:numPr>
+          <w:ilvl w:val="0"/>
+          <w:numId w:val="1"/>
+        </w:numPr>
+        <w:spacing w:after="0"/>
+        <w:rPr>
+          <w:rFonts w:ascii="Times New Roman" w:hAnsi="Times New Roman" w:cs="Times New Roman"/>
+          <w:sz w:val="24"/>
+          <w:szCs w:val="24"/>
+        </w:rPr>
+      </w:pPr>
+      <w:r>
+        <w:rPr>
+          <w:rFonts w:ascii="Times New Roman" w:hAnsi="Times New Roman" w:cs="Times New Roman"/>
+          <w:sz w:val="24"/>
+          <w:szCs w:val="24"/>
+        </w:rPr>
+        <w:t>What are pipelines and activities in ADF?</w:t>
+      </w:r>
+    </w:p>
+    <w:p>
+      <w:pPr>
+        <w:pStyle w:val="ListParagraph"/>
+        <w:numPr>
+          <w:ilvl w:val="0"/>
+          <w:numId w:val="1"/>
+        </w:numPr>
+        <w:spacing w:after="0"/>
+        <w:rPr>
+          <w:rFonts w:ascii="Times New Roman" w:hAnsi="Times New Roman" w:cs="Times New Roman"/>
+          <w:sz w:val="24"/>
+          <w:szCs w:val="24"/>
+        </w:rPr>
+      </w:pPr>
+      <w:r>
+        <w:rPr>
+          <w:rFonts w:ascii="Times New Roman" w:hAnsi="Times New Roman" w:cs="Times New Roman"/>
+          <w:sz w:val="24"/>
+          <w:szCs w:val="24"/>
+        </w:rPr>
+        <w:t>What are linked services and datasets in ADF?</w:t>
+      </w:r>
+    </w:p>
+    <w:p>
+      <w:pPr>
+        <w:pStyle w:val="ListParagraph"/>
+        <w:numPr>
+          <w:ilvl w:val="0"/>
+          <w:numId w:val="1"/>
+        </w:numPr>
+        <w:spacing w:after="0"/>
+        <w:rPr>
+          <w:rFonts w:ascii="Times New Roman" w:hAnsi="Times New Roman" w:cs="Times New Roman"/>
+          <w:sz w:val="24"/>
+          <w:szCs w:val="24"/>
+        </w:rPr>
+      </w:pPr>
+      <w:r>
+        <w:rPr>
+          <w:rFonts w:ascii="Times New Roman" w:hAnsi="Times New Roman" w:cs="Times New Roman"/>
+          <w:sz w:val="24"/>
+          <w:szCs w:val="24"/>
+        </w:rPr>
         <w:t>What are the different kinds of triggers in ADF? Explain the working of each one of them.</w:t>
       </w:r>
     </w:p>
@@ -166,9 +669,1789 @@
       <w:pPr>
         <w:pStyle w:val="ListParagraph"/>
         <w:numPr>
+          <w:ilvl w:val="1"/>
+          <w:numId w:val="1"/>
+        </w:numPr>
+        <w:spacing w:after="0"/>
+        <w:rPr>
+          <w:rFonts w:ascii="Times New Roman" w:hAnsi="Times New Roman" w:cs="Times New Roman"/>
+          <w:sz w:val="24"/>
+          <w:szCs w:val="24"/>
+        </w:rPr>
+      </w:pPr>
+      <w:r>
+        <w:rPr>
+          <w:rFonts w:ascii="Times New Roman" w:hAnsi="Times New Roman" w:cs="Times New Roman"/>
+          <w:sz w:val="24"/>
+          <w:szCs w:val="24"/>
+        </w:rPr>
+        <w:t>schedule</w:t>
+      </w:r>
+    </w:p>
+    <w:p>
+      <w:pPr>
+        <w:pStyle w:val="ListParagraph"/>
+        <w:numPr>
+          <w:ilvl w:val="1"/>
+          <w:numId w:val="1"/>
+        </w:numPr>
+        <w:spacing w:after="0"/>
+        <w:rPr>
+          <w:rFonts w:ascii="Times New Roman" w:hAnsi="Times New Roman" w:cs="Times New Roman"/>
+          <w:sz w:val="24"/>
+          <w:szCs w:val="24"/>
+        </w:rPr>
+      </w:pPr>
+      <w:r>
+        <w:rPr>
+          <w:rFonts w:ascii="Times New Roman" w:hAnsi="Times New Roman" w:cs="Times New Roman"/>
+          <w:sz w:val="24"/>
+          <w:szCs w:val="24"/>
+        </w:rPr>
+        <w:t>tumbling window</w:t>
+      </w:r>
+    </w:p>
+    <w:p>
+      <w:pPr>
+        <w:pStyle w:val="ListParagraph"/>
+        <w:numPr>
+          <w:ilvl w:val="1"/>
+          <w:numId w:val="1"/>
+        </w:numPr>
+        <w:spacing w:after="0"/>
+        <w:rPr>
+          <w:rFonts w:ascii="Times New Roman" w:hAnsi="Times New Roman" w:cs="Times New Roman"/>
+          <w:sz w:val="24"/>
+          <w:szCs w:val="24"/>
+        </w:rPr>
+      </w:pPr>
+      <w:r>
+        <w:rPr>
+          <w:rFonts w:ascii="Times New Roman" w:hAnsi="Times New Roman" w:cs="Times New Roman"/>
+          <w:sz w:val="24"/>
+          <w:szCs w:val="24"/>
+        </w:rPr>
+        <w:t>event based</w:t>
+      </w:r>
+    </w:p>
+    <w:p>
+      <w:pPr>
+        <w:pStyle w:val="ListParagraph"/>
+        <w:numPr>
           <w:ilvl w:val="0"/>
           <w:numId w:val="1"/>
         </w:numPr>
+        <w:spacing w:after="0"/>
+        <w:rPr>
+          <w:rFonts w:ascii="Times New Roman" w:hAnsi="Times New Roman" w:cs="Times New Roman"/>
+          <w:sz w:val="24"/>
+          <w:szCs w:val="24"/>
+        </w:rPr>
+      </w:pPr>
+      <w:r>
+        <w:rPr>
+          <w:rFonts w:ascii="Times New Roman" w:hAnsi="Times New Roman" w:cs="Times New Roman"/>
+          <w:sz w:val="24"/>
+          <w:szCs w:val="24"/>
+        </w:rPr>
+        <w:t>What are integration runtimes? Why we need it?</w:t>
+      </w:r>
+    </w:p>
+    <w:p>
+      <w:pPr>
+        <w:pStyle w:val="ListParagraph"/>
+        <w:numPr>
+          <w:ilvl w:val="0"/>
+          <w:numId w:val="1"/>
+        </w:numPr>
+        <w:spacing w:after="0"/>
+        <w:rPr>
+          <w:rFonts w:ascii="Times New Roman" w:hAnsi="Times New Roman" w:cs="Times New Roman"/>
+          <w:sz w:val="24"/>
+          <w:szCs w:val="24"/>
+        </w:rPr>
+      </w:pPr>
+      <w:r>
+        <w:rPr>
+          <w:rFonts w:ascii="Times New Roman" w:hAnsi="Times New Roman" w:cs="Times New Roman"/>
+          <w:sz w:val="24"/>
+          <w:szCs w:val="24"/>
+        </w:rPr>
+        <w:t>What are different types of integration runtimes supported in ADF?</w:t>
+      </w:r>
+    </w:p>
+    <w:p>
+      <w:pPr>
+        <w:pStyle w:val="ListParagraph"/>
+        <w:numPr>
+          <w:ilvl w:val="1"/>
+          <w:numId w:val="1"/>
+        </w:numPr>
+        <w:spacing w:after="0"/>
+        <w:rPr>
+          <w:rFonts w:ascii="Times New Roman" w:hAnsi="Times New Roman" w:cs="Times New Roman"/>
+          <w:sz w:val="24"/>
+          <w:szCs w:val="24"/>
+        </w:rPr>
+      </w:pPr>
+      <w:r>
+        <w:rPr>
+          <w:rFonts w:ascii="Times New Roman" w:hAnsi="Times New Roman" w:cs="Times New Roman"/>
+          <w:sz w:val="24"/>
+          <w:szCs w:val="24"/>
+        </w:rPr>
+        <w:t>azure integration (default)</w:t>
+      </w:r>
+    </w:p>
+    <w:p>
+      <w:pPr>
+        <w:pStyle w:val="ListParagraph"/>
+        <w:numPr>
+          <w:ilvl w:val="1"/>
+          <w:numId w:val="1"/>
+        </w:numPr>
+        <w:spacing w:after="0"/>
+        <w:rPr>
+          <w:rFonts w:ascii="Times New Roman" w:hAnsi="Times New Roman" w:cs="Times New Roman"/>
+          <w:sz w:val="24"/>
+          <w:szCs w:val="24"/>
+        </w:rPr>
+      </w:pPr>
+      <w:r>
+        <w:rPr>
+          <w:rFonts w:ascii="Times New Roman" w:hAnsi="Times New Roman" w:cs="Times New Roman"/>
+          <w:sz w:val="24"/>
+          <w:szCs w:val="24"/>
+        </w:rPr>
+        <w:t>self-hosted</w:t>
+      </w:r>
+    </w:p>
+    <w:p>
+      <w:pPr>
+        <w:pStyle w:val="ListParagraph"/>
+        <w:numPr>
+          <w:ilvl w:val="1"/>
+          <w:numId w:val="1"/>
+        </w:numPr>
+        <w:spacing w:after="0"/>
+        <w:rPr>
+          <w:rFonts w:ascii="Times New Roman" w:hAnsi="Times New Roman" w:cs="Times New Roman"/>
+          <w:sz w:val="24"/>
+          <w:szCs w:val="24"/>
+        </w:rPr>
+      </w:pPr>
+      <w:r>
+        <w:rPr>
+          <w:rFonts w:ascii="Times New Roman" w:hAnsi="Times New Roman" w:cs="Times New Roman"/>
+          <w:sz w:val="24"/>
+          <w:szCs w:val="24"/>
+        </w:rPr>
+        <w:t>azure ssis</w:t>
+      </w:r>
+    </w:p>
+    <w:p>
+      <w:pPr>
+        <w:pStyle w:val="ListParagraph"/>
+        <w:numPr>
+          <w:ilvl w:val="0"/>
+          <w:numId w:val="1"/>
+        </w:numPr>
+        <w:spacing w:after="0"/>
+        <w:rPr>
+          <w:rFonts w:ascii="Times New Roman" w:hAnsi="Times New Roman" w:cs="Times New Roman"/>
+          <w:sz w:val="24"/>
+          <w:szCs w:val="24"/>
+        </w:rPr>
+      </w:pPr>
+      <w:r>
+        <w:rPr>
+          <w:rFonts w:ascii="Times New Roman" w:hAnsi="Times New Roman" w:cs="Times New Roman"/>
+          <w:sz w:val="24"/>
+          <w:szCs w:val="24"/>
+        </w:rPr>
+        <w:t>Can you pls explain what is azure integration runtime?</w:t>
+      </w:r>
+    </w:p>
+    <w:p>
+      <w:pPr>
+        <w:pStyle w:val="ListParagraph"/>
+        <w:numPr>
+          <w:ilvl w:val="0"/>
+          <w:numId w:val="1"/>
+        </w:numPr>
+        <w:spacing w:after="0"/>
+        <w:rPr>
+          <w:rFonts w:ascii="Times New Roman" w:hAnsi="Times New Roman" w:cs="Times New Roman"/>
+          <w:sz w:val="24"/>
+          <w:szCs w:val="24"/>
+        </w:rPr>
+      </w:pPr>
+      <w:r>
+        <w:rPr>
+          <w:rFonts w:ascii="Times New Roman" w:hAnsi="Times New Roman" w:cs="Times New Roman"/>
+          <w:sz w:val="24"/>
+          <w:szCs w:val="24"/>
+        </w:rPr>
+        <w:t>Can you pls explain what is managed vnet azure integration runtime?</w:t>
+      </w:r>
+    </w:p>
+    <w:p>
+      <w:pPr>
+        <w:pStyle w:val="ListParagraph"/>
+        <w:numPr>
+          <w:ilvl w:val="0"/>
+          <w:numId w:val="1"/>
+        </w:numPr>
+        <w:spacing w:after="0"/>
+        <w:rPr>
+          <w:rFonts w:ascii="Times New Roman" w:hAnsi="Times New Roman" w:cs="Times New Roman"/>
+          <w:sz w:val="24"/>
+          <w:szCs w:val="24"/>
+        </w:rPr>
+      </w:pPr>
+      <w:r>
+        <w:rPr>
+          <w:rFonts w:ascii="Times New Roman" w:hAnsi="Times New Roman" w:cs="Times New Roman"/>
+          <w:sz w:val="24"/>
+          <w:szCs w:val="24"/>
+        </w:rPr>
+        <w:lastRenderedPageBreak/>
+        <w:t>Can you pls explain what is self-hosted integration runtime and why it is needed?</w:t>
+      </w:r>
+    </w:p>
+    <w:p>
+      <w:pPr>
+        <w:pStyle w:val="ListParagraph"/>
+        <w:numPr>
+          <w:ilvl w:val="0"/>
+          <w:numId w:val="1"/>
+        </w:numPr>
+        <w:spacing w:after="0"/>
+        <w:rPr>
+          <w:rFonts w:ascii="Times New Roman" w:hAnsi="Times New Roman" w:cs="Times New Roman"/>
+          <w:sz w:val="24"/>
+          <w:szCs w:val="24"/>
+        </w:rPr>
+      </w:pPr>
+      <w:r>
+        <w:rPr>
+          <w:rFonts w:ascii="Times New Roman" w:hAnsi="Times New Roman" w:cs="Times New Roman"/>
+          <w:sz w:val="24"/>
+          <w:szCs w:val="24"/>
+        </w:rPr>
+        <w:t>What is parameterization in ADF? Why we need it?</w:t>
+      </w:r>
+    </w:p>
+    <w:p>
+      <w:pPr>
+        <w:pStyle w:val="ListParagraph"/>
+        <w:numPr>
+          <w:ilvl w:val="0"/>
+          <w:numId w:val="1"/>
+        </w:numPr>
+        <w:spacing w:after="0"/>
+        <w:rPr>
+          <w:rFonts w:ascii="Times New Roman" w:hAnsi="Times New Roman" w:cs="Times New Roman"/>
+          <w:sz w:val="24"/>
+          <w:szCs w:val="24"/>
+        </w:rPr>
+      </w:pPr>
+      <w:r>
+        <w:rPr>
+          <w:rFonts w:ascii="Times New Roman" w:hAnsi="Times New Roman" w:cs="Times New Roman"/>
+          <w:sz w:val="24"/>
+          <w:szCs w:val="24"/>
+        </w:rPr>
+        <w:t>What are the different types of parameters?</w:t>
+      </w:r>
+    </w:p>
+    <w:p>
+      <w:pPr>
+        <w:pStyle w:val="ListParagraph"/>
+        <w:numPr>
+          <w:ilvl w:val="0"/>
+          <w:numId w:val="1"/>
+        </w:numPr>
+        <w:spacing w:after="0"/>
+        <w:rPr>
+          <w:rFonts w:ascii="Times New Roman" w:hAnsi="Times New Roman" w:cs="Times New Roman"/>
+          <w:sz w:val="24"/>
+          <w:szCs w:val="24"/>
+        </w:rPr>
+      </w:pPr>
+      <w:r>
+        <w:rPr>
+          <w:rFonts w:ascii="Times New Roman" w:hAnsi="Times New Roman" w:cs="Times New Roman"/>
+          <w:sz w:val="24"/>
+          <w:szCs w:val="24"/>
+        </w:rPr>
+        <w:t>What are different ways we can create parameters?</w:t>
+      </w:r>
+    </w:p>
+    <w:p>
+      <w:pPr>
+        <w:pStyle w:val="ListParagraph"/>
+        <w:numPr>
+          <w:ilvl w:val="1"/>
+          <w:numId w:val="1"/>
+        </w:numPr>
+        <w:spacing w:after="0"/>
+        <w:rPr>
+          <w:rFonts w:ascii="Times New Roman" w:hAnsi="Times New Roman" w:cs="Times New Roman"/>
+          <w:sz w:val="24"/>
+          <w:szCs w:val="24"/>
+        </w:rPr>
+      </w:pPr>
+      <w:r>
+        <w:rPr>
+          <w:rFonts w:ascii="Times New Roman" w:hAnsi="Times New Roman" w:cs="Times New Roman"/>
+          <w:sz w:val="24"/>
+          <w:szCs w:val="24"/>
+        </w:rPr>
+        <w:t>UI</w:t>
+      </w:r>
+    </w:p>
+    <w:p>
+      <w:pPr>
+        <w:pStyle w:val="ListParagraph"/>
+        <w:numPr>
+          <w:ilvl w:val="1"/>
+          <w:numId w:val="1"/>
+        </w:numPr>
+        <w:spacing w:after="0"/>
+        <w:rPr>
+          <w:rFonts w:ascii="Times New Roman" w:hAnsi="Times New Roman" w:cs="Times New Roman"/>
+          <w:sz w:val="24"/>
+          <w:szCs w:val="24"/>
+        </w:rPr>
+      </w:pPr>
+      <w:r>
+        <w:rPr>
+          <w:rFonts w:ascii="Times New Roman" w:hAnsi="Times New Roman" w:cs="Times New Roman"/>
+          <w:sz w:val="24"/>
+          <w:szCs w:val="24"/>
+        </w:rPr>
+        <w:t>json content</w:t>
+      </w:r>
+    </w:p>
+    <w:p>
+      <w:pPr>
+        <w:pStyle w:val="ListParagraph"/>
+        <w:numPr>
+          <w:ilvl w:val="0"/>
+          <w:numId w:val="1"/>
+        </w:numPr>
+        <w:spacing w:after="0"/>
+        <w:rPr>
+          <w:rFonts w:ascii="Times New Roman" w:hAnsi="Times New Roman" w:cs="Times New Roman"/>
+          <w:sz w:val="24"/>
+          <w:szCs w:val="24"/>
+        </w:rPr>
+      </w:pPr>
+      <w:r>
+        <w:rPr>
+          <w:rFonts w:ascii="Times New Roman" w:hAnsi="Times New Roman" w:cs="Times New Roman"/>
+          <w:sz w:val="24"/>
+          <w:szCs w:val="24"/>
+        </w:rPr>
+        <w:t>What are the different types of variables in ADF? What is the use of each one of them?</w:t>
+      </w:r>
+    </w:p>
+    <w:p>
+      <w:pPr>
+        <w:pStyle w:val="ListParagraph"/>
+        <w:numPr>
+          <w:ilvl w:val="1"/>
+          <w:numId w:val="1"/>
+        </w:numPr>
+        <w:spacing w:after="0"/>
+        <w:rPr>
+          <w:rFonts w:ascii="Times New Roman" w:hAnsi="Times New Roman" w:cs="Times New Roman"/>
+          <w:sz w:val="24"/>
+          <w:szCs w:val="24"/>
+        </w:rPr>
+      </w:pPr>
+      <w:r>
+        <w:rPr>
+          <w:rFonts w:ascii="Times New Roman" w:hAnsi="Times New Roman" w:cs="Times New Roman"/>
+          <w:sz w:val="24"/>
+          <w:szCs w:val="24"/>
+        </w:rPr>
+        <w:t>system</w:t>
+      </w:r>
+    </w:p>
+    <w:p>
+      <w:pPr>
+        <w:pStyle w:val="ListParagraph"/>
+        <w:numPr>
+          <w:ilvl w:val="1"/>
+          <w:numId w:val="1"/>
+        </w:numPr>
+        <w:spacing w:after="0"/>
+        <w:rPr>
+          <w:rFonts w:ascii="Times New Roman" w:hAnsi="Times New Roman" w:cs="Times New Roman"/>
+          <w:sz w:val="24"/>
+          <w:szCs w:val="24"/>
+        </w:rPr>
+      </w:pPr>
+      <w:r>
+        <w:rPr>
+          <w:rFonts w:ascii="Times New Roman" w:hAnsi="Times New Roman" w:cs="Times New Roman"/>
+          <w:sz w:val="24"/>
+          <w:szCs w:val="24"/>
+        </w:rPr>
+        <w:t>user</w:t>
+      </w:r>
+    </w:p>
+    <w:p>
+      <w:pPr>
+        <w:pStyle w:val="ListParagraph"/>
+        <w:numPr>
+          <w:ilvl w:val="0"/>
+          <w:numId w:val="1"/>
+        </w:numPr>
+        <w:spacing w:after="0"/>
+        <w:rPr>
+          <w:rFonts w:ascii="Times New Roman" w:hAnsi="Times New Roman" w:cs="Times New Roman"/>
+          <w:sz w:val="24"/>
+          <w:szCs w:val="24"/>
+        </w:rPr>
+      </w:pPr>
+      <w:r>
+        <w:rPr>
+          <w:rFonts w:ascii="Times New Roman" w:hAnsi="Times New Roman" w:cs="Times New Roman"/>
+          <w:sz w:val="24"/>
+          <w:szCs w:val="24"/>
+        </w:rPr>
+        <w:t>What are the different types of activities in ADF?</w:t>
+      </w:r>
+    </w:p>
+    <w:p>
+      <w:pPr>
+        <w:pStyle w:val="ListParagraph"/>
+        <w:numPr>
+          <w:ilvl w:val="1"/>
+          <w:numId w:val="1"/>
+        </w:numPr>
+        <w:spacing w:after="0"/>
+        <w:rPr>
+          <w:rFonts w:ascii="Times New Roman" w:hAnsi="Times New Roman" w:cs="Times New Roman"/>
+          <w:sz w:val="24"/>
+          <w:szCs w:val="24"/>
+        </w:rPr>
+      </w:pPr>
+      <w:r>
+        <w:rPr>
+          <w:rFonts w:ascii="Times New Roman" w:hAnsi="Times New Roman" w:cs="Times New Roman"/>
+          <w:sz w:val="24"/>
+          <w:szCs w:val="24"/>
+        </w:rPr>
+        <w:t>data movement - copy</w:t>
+      </w:r>
+      <w:r>
+        <w:rPr>
+          <w:rFonts w:ascii="Times New Roman" w:hAnsi="Times New Roman" w:cs="Times New Roman"/>
+          <w:sz w:val="24"/>
+          <w:szCs w:val="24"/>
+        </w:rPr>
+        <w:t>, delete</w:t>
+      </w:r>
+    </w:p>
+    <w:p>
+      <w:pPr>
+        <w:pStyle w:val="ListParagraph"/>
+        <w:numPr>
+          <w:ilvl w:val="1"/>
+          <w:numId w:val="1"/>
+        </w:numPr>
+        <w:spacing w:after="0"/>
+        <w:rPr>
+          <w:rFonts w:ascii="Times New Roman" w:hAnsi="Times New Roman" w:cs="Times New Roman"/>
+          <w:sz w:val="24"/>
+          <w:szCs w:val="24"/>
+        </w:rPr>
+      </w:pPr>
+      <w:r>
+        <w:rPr>
+          <w:rFonts w:ascii="Times New Roman" w:hAnsi="Times New Roman" w:cs="Times New Roman"/>
+          <w:sz w:val="24"/>
+          <w:szCs w:val="24"/>
+        </w:rPr>
+        <w:t>data transformation - script, stored procedure, data flow</w:t>
+      </w:r>
+    </w:p>
+    <w:p>
+      <w:pPr>
+        <w:pStyle w:val="ListParagraph"/>
+        <w:numPr>
+          <w:ilvl w:val="1"/>
+          <w:numId w:val="1"/>
+        </w:numPr>
+        <w:spacing w:after="0"/>
+        <w:rPr>
+          <w:rFonts w:ascii="Times New Roman" w:hAnsi="Times New Roman" w:cs="Times New Roman"/>
+          <w:sz w:val="24"/>
+          <w:szCs w:val="24"/>
+        </w:rPr>
+      </w:pPr>
+      <w:r>
+        <w:rPr>
+          <w:rFonts w:ascii="Times New Roman" w:hAnsi="Times New Roman" w:cs="Times New Roman"/>
+          <w:sz w:val="24"/>
+          <w:szCs w:val="24"/>
+        </w:rPr>
+        <w:t>control flow - set variable, append variable, execute pipeline, filter, forEach, get metadata, if condition, wait, until, web, webhook, switch, validation, lookup, fail</w:t>
+      </w:r>
+    </w:p>
+    <w:p>
+      <w:pPr>
+        <w:pStyle w:val="ListParagraph"/>
+        <w:numPr>
+          <w:ilvl w:val="0"/>
+          <w:numId w:val="1"/>
+        </w:numPr>
+        <w:spacing w:after="0"/>
+        <w:rPr>
+          <w:rFonts w:ascii="Times New Roman" w:hAnsi="Times New Roman" w:cs="Times New Roman"/>
+          <w:sz w:val="24"/>
+          <w:szCs w:val="24"/>
+        </w:rPr>
+      </w:pPr>
+      <w:r>
+        <w:rPr>
+          <w:rFonts w:ascii="Times New Roman" w:hAnsi="Times New Roman" w:cs="Times New Roman"/>
+          <w:sz w:val="24"/>
+          <w:szCs w:val="24"/>
+        </w:rPr>
+        <w:t>What are data</w:t>
+      </w:r>
+      <w:r>
+        <w:rPr>
+          <w:rFonts w:ascii="Times New Roman" w:hAnsi="Times New Roman" w:cs="Times New Roman"/>
+          <w:sz w:val="24"/>
+          <w:szCs w:val="24"/>
+        </w:rPr>
+        <w:t xml:space="preserve"> </w:t>
+      </w:r>
+      <w:r>
+        <w:rPr>
+          <w:rFonts w:ascii="Times New Roman" w:hAnsi="Times New Roman" w:cs="Times New Roman"/>
+          <w:sz w:val="24"/>
+          <w:szCs w:val="24"/>
+        </w:rPr>
+        <w:t>flows in ADF? What are the different types of data</w:t>
+      </w:r>
+      <w:r>
+        <w:rPr>
+          <w:rFonts w:ascii="Times New Roman" w:hAnsi="Times New Roman" w:cs="Times New Roman"/>
+          <w:sz w:val="24"/>
+          <w:szCs w:val="24"/>
+        </w:rPr>
+        <w:t xml:space="preserve"> </w:t>
+      </w:r>
+      <w:r>
+        <w:rPr>
+          <w:rFonts w:ascii="Times New Roman" w:hAnsi="Times New Roman" w:cs="Times New Roman"/>
+          <w:sz w:val="24"/>
+          <w:szCs w:val="24"/>
+        </w:rPr>
+        <w:t>flows in ADF?</w:t>
+      </w:r>
+    </w:p>
+    <w:p>
+      <w:pPr>
+        <w:pStyle w:val="ListParagraph"/>
+        <w:numPr>
+          <w:ilvl w:val="1"/>
+          <w:numId w:val="1"/>
+        </w:numPr>
+        <w:spacing w:after="0"/>
+        <w:rPr>
+          <w:rFonts w:ascii="Times New Roman" w:hAnsi="Times New Roman" w:cs="Times New Roman"/>
+          <w:sz w:val="24"/>
+          <w:szCs w:val="24"/>
+        </w:rPr>
+      </w:pPr>
+      <w:r>
+        <w:rPr>
+          <w:rFonts w:ascii="Times New Roman" w:hAnsi="Times New Roman" w:cs="Times New Roman"/>
+          <w:sz w:val="24"/>
+          <w:szCs w:val="24"/>
+        </w:rPr>
+        <w:t>mapping</w:t>
+      </w:r>
+    </w:p>
+    <w:p>
+      <w:pPr>
+        <w:pStyle w:val="ListParagraph"/>
+        <w:numPr>
+          <w:ilvl w:val="1"/>
+          <w:numId w:val="1"/>
+        </w:numPr>
+        <w:spacing w:after="0"/>
+        <w:rPr>
+          <w:rFonts w:ascii="Times New Roman" w:hAnsi="Times New Roman" w:cs="Times New Roman"/>
+          <w:sz w:val="24"/>
+          <w:szCs w:val="24"/>
+        </w:rPr>
+      </w:pPr>
+      <w:r>
+        <w:rPr>
+          <w:rFonts w:ascii="Times New Roman" w:hAnsi="Times New Roman" w:cs="Times New Roman"/>
+          <w:sz w:val="24"/>
+          <w:szCs w:val="24"/>
+        </w:rPr>
+        <w:t>wrangling</w:t>
+      </w:r>
+    </w:p>
+    <w:p>
+      <w:pPr>
+        <w:pStyle w:val="ListParagraph"/>
+        <w:numPr>
+          <w:ilvl w:val="0"/>
+          <w:numId w:val="1"/>
+        </w:numPr>
+        <w:spacing w:after="0"/>
+        <w:rPr>
+          <w:rFonts w:ascii="Times New Roman" w:hAnsi="Times New Roman" w:cs="Times New Roman"/>
+          <w:sz w:val="24"/>
+          <w:szCs w:val="24"/>
+        </w:rPr>
+      </w:pPr>
+      <w:r>
+        <w:rPr>
+          <w:rFonts w:ascii="Times New Roman" w:hAnsi="Times New Roman" w:cs="Times New Roman"/>
+          <w:sz w:val="24"/>
+          <w:szCs w:val="24"/>
+        </w:rPr>
+        <w:t>What are the different types of transformations in data</w:t>
+      </w:r>
+      <w:r>
+        <w:rPr>
+          <w:rFonts w:ascii="Times New Roman" w:hAnsi="Times New Roman" w:cs="Times New Roman"/>
+          <w:sz w:val="24"/>
+          <w:szCs w:val="24"/>
+        </w:rPr>
+        <w:t xml:space="preserve"> </w:t>
+      </w:r>
+      <w:r>
+        <w:rPr>
+          <w:rFonts w:ascii="Times New Roman" w:hAnsi="Times New Roman" w:cs="Times New Roman"/>
+          <w:sz w:val="24"/>
+          <w:szCs w:val="24"/>
+        </w:rPr>
+        <w:t>flows in ADF?</w:t>
+      </w:r>
+    </w:p>
+    <w:p>
+      <w:pPr>
+        <w:pStyle w:val="ListParagraph"/>
+        <w:numPr>
+          <w:ilvl w:val="1"/>
+          <w:numId w:val="1"/>
+        </w:numPr>
+        <w:spacing w:after="0"/>
+        <w:rPr>
+          <w:rFonts w:ascii="Times New Roman" w:hAnsi="Times New Roman" w:cs="Times New Roman"/>
+          <w:sz w:val="24"/>
+          <w:szCs w:val="24"/>
+        </w:rPr>
+      </w:pPr>
+      <w:r>
+        <w:rPr>
+          <w:rFonts w:ascii="Times New Roman" w:hAnsi="Times New Roman" w:cs="Times New Roman"/>
+          <w:sz w:val="24"/>
+          <w:szCs w:val="24"/>
+        </w:rPr>
+        <w:t>i</w:t>
+      </w:r>
+      <w:r>
+        <w:rPr>
+          <w:rFonts w:ascii="Times New Roman" w:hAnsi="Times New Roman" w:cs="Times New Roman"/>
+          <w:sz w:val="24"/>
+          <w:szCs w:val="24"/>
+        </w:rPr>
+        <w:t>n mapping data flows - filter, aggregate, join (and fuzzy join), conditional split, derived column, exists, union, lookup, sort, select, pivot, unpivot, surrogate, window, alter row, flatten, rank, parse, stringify, assert, cast</w:t>
+      </w:r>
+    </w:p>
+    <w:p>
+      <w:pPr>
+        <w:pStyle w:val="ListParagraph"/>
+        <w:numPr>
+          <w:ilvl w:val="1"/>
+          <w:numId w:val="1"/>
+        </w:numPr>
+        <w:spacing w:after="0"/>
+        <w:rPr>
+          <w:rFonts w:ascii="Times New Roman" w:hAnsi="Times New Roman" w:cs="Times New Roman"/>
+          <w:sz w:val="24"/>
+          <w:szCs w:val="24"/>
+        </w:rPr>
+      </w:pPr>
+      <w:r>
+        <w:rPr>
+          <w:rFonts w:ascii="Times New Roman" w:hAnsi="Times New Roman" w:cs="Times New Roman"/>
+          <w:sz w:val="24"/>
+          <w:szCs w:val="24"/>
+        </w:rPr>
+        <w:t xml:space="preserve">in wrangling data flows - </w:t>
+      </w:r>
+      <w:r>
+        <w:rPr>
+          <w:rFonts w:ascii="Times New Roman" w:hAnsi="Times New Roman" w:cs="Times New Roman"/>
+          <w:sz w:val="24"/>
+          <w:szCs w:val="24"/>
+        </w:rPr>
+        <w:t>merged queries, group by</w:t>
+      </w:r>
+    </w:p>
+    <w:p>
+      <w:pPr>
+        <w:pStyle w:val="ListParagraph"/>
+        <w:numPr>
+          <w:ilvl w:val="0"/>
+          <w:numId w:val="1"/>
+        </w:numPr>
+        <w:spacing w:after="0"/>
+        <w:rPr>
+          <w:rFonts w:ascii="Times New Roman" w:hAnsi="Times New Roman" w:cs="Times New Roman"/>
+          <w:sz w:val="24"/>
+          <w:szCs w:val="24"/>
+        </w:rPr>
+      </w:pPr>
+      <w:r>
+        <w:rPr>
+          <w:rFonts w:ascii="Times New Roman" w:hAnsi="Times New Roman" w:cs="Times New Roman"/>
+          <w:sz w:val="24"/>
+          <w:szCs w:val="24"/>
+        </w:rPr>
+        <w:t>Can you use parameters in mapping data flow?</w:t>
+      </w:r>
+    </w:p>
+    <w:p>
+      <w:pPr>
+        <w:pStyle w:val="ListParagraph"/>
+        <w:numPr>
+          <w:ilvl w:val="0"/>
+          <w:numId w:val="1"/>
+        </w:numPr>
+        <w:spacing w:after="0"/>
+        <w:rPr>
+          <w:rFonts w:ascii="Times New Roman" w:hAnsi="Times New Roman" w:cs="Times New Roman"/>
+          <w:sz w:val="24"/>
+          <w:szCs w:val="24"/>
+        </w:rPr>
+      </w:pPr>
+      <w:r>
+        <w:rPr>
+          <w:rFonts w:ascii="Times New Roman" w:hAnsi="Times New Roman" w:cs="Times New Roman"/>
+          <w:sz w:val="24"/>
+          <w:szCs w:val="24"/>
+        </w:rPr>
+        <w:t>How will you perform schema validation in mapping data flow?</w:t>
+      </w:r>
+    </w:p>
+    <w:p>
+      <w:pPr>
+        <w:pStyle w:val="ListParagraph"/>
+        <w:numPr>
+          <w:ilvl w:val="0"/>
+          <w:numId w:val="1"/>
+        </w:numPr>
+        <w:spacing w:after="0"/>
+        <w:rPr>
+          <w:rFonts w:ascii="Times New Roman" w:hAnsi="Times New Roman" w:cs="Times New Roman"/>
+          <w:sz w:val="24"/>
+          <w:szCs w:val="24"/>
+        </w:rPr>
+      </w:pPr>
+      <w:r>
+        <w:rPr>
+          <w:rFonts w:ascii="Times New Roman" w:hAnsi="Times New Roman" w:cs="Times New Roman"/>
+          <w:sz w:val="24"/>
+          <w:szCs w:val="24"/>
+        </w:rPr>
+        <w:t>What is an inline dataset in mapping data flow and what is its use?</w:t>
+      </w:r>
+    </w:p>
+    <w:p>
+      <w:pPr>
+        <w:pStyle w:val="ListParagraph"/>
+        <w:numPr>
+          <w:ilvl w:val="0"/>
+          <w:numId w:val="1"/>
+        </w:numPr>
+        <w:spacing w:after="0"/>
+        <w:rPr>
+          <w:rFonts w:ascii="Times New Roman" w:hAnsi="Times New Roman" w:cs="Times New Roman"/>
+          <w:sz w:val="24"/>
+          <w:szCs w:val="24"/>
+        </w:rPr>
+      </w:pPr>
+      <w:r>
+        <w:rPr>
+          <w:rFonts w:ascii="Times New Roman" w:hAnsi="Times New Roman" w:cs="Times New Roman"/>
+          <w:sz w:val="24"/>
+          <w:szCs w:val="24"/>
+        </w:rPr>
+        <w:t>What are flowlets and how they can be useful?</w:t>
+      </w:r>
+    </w:p>
+    <w:p>
+      <w:pPr>
+        <w:pStyle w:val="ListParagraph"/>
+        <w:numPr>
+          <w:ilvl w:val="0"/>
+          <w:numId w:val="1"/>
+        </w:numPr>
+        <w:spacing w:after="0"/>
+        <w:rPr>
+          <w:rFonts w:ascii="Times New Roman" w:hAnsi="Times New Roman" w:cs="Times New Roman"/>
+          <w:sz w:val="24"/>
+          <w:szCs w:val="24"/>
+        </w:rPr>
+      </w:pPr>
+      <w:r>
+        <w:rPr>
+          <w:rFonts w:ascii="Times New Roman" w:hAnsi="Times New Roman" w:cs="Times New Roman"/>
+          <w:sz w:val="24"/>
+          <w:szCs w:val="24"/>
+        </w:rPr>
+        <w:t>What are user-defined functions in mapping data flow?</w:t>
+      </w:r>
+    </w:p>
+    <w:p>
+      <w:pPr>
+        <w:pStyle w:val="ListParagraph"/>
+        <w:numPr>
+          <w:ilvl w:val="0"/>
+          <w:numId w:val="1"/>
+        </w:numPr>
+        <w:spacing w:after="0"/>
+        <w:rPr>
+          <w:rFonts w:ascii="Times New Roman" w:hAnsi="Times New Roman" w:cs="Times New Roman"/>
+          <w:sz w:val="24"/>
+          <w:szCs w:val="24"/>
+        </w:rPr>
+      </w:pPr>
+      <w:r>
+        <w:rPr>
+          <w:rFonts w:ascii="Times New Roman" w:hAnsi="Times New Roman" w:cs="Times New Roman"/>
+          <w:sz w:val="24"/>
+          <w:szCs w:val="24"/>
+        </w:rPr>
+        <w:t>What is cache sink and how can we lookup the cached data in mapping data flow?</w:t>
+      </w:r>
+    </w:p>
+    <w:p>
+      <w:pPr>
+        <w:pStyle w:val="ListParagraph"/>
+        <w:numPr>
+          <w:ilvl w:val="0"/>
+          <w:numId w:val="1"/>
+        </w:numPr>
+        <w:spacing w:after="0"/>
+        <w:rPr>
+          <w:rFonts w:ascii="Times New Roman" w:hAnsi="Times New Roman" w:cs="Times New Roman"/>
+          <w:sz w:val="24"/>
+          <w:szCs w:val="24"/>
+        </w:rPr>
+      </w:pPr>
+      <w:r>
+        <w:rPr>
+          <w:rFonts w:ascii="Times New Roman" w:hAnsi="Times New Roman" w:cs="Times New Roman"/>
+          <w:sz w:val="24"/>
+          <w:szCs w:val="24"/>
+        </w:rPr>
+        <w:t>How can we reduce cluster spin up time for multiple activities in mapping data flow?</w:t>
+      </w:r>
+    </w:p>
+    <w:p>
+      <w:pPr>
+        <w:pStyle w:val="ListParagraph"/>
+        <w:numPr>
+          <w:ilvl w:val="0"/>
+          <w:numId w:val="1"/>
+        </w:numPr>
+        <w:spacing w:after="0"/>
+        <w:rPr>
+          <w:rFonts w:ascii="Times New Roman" w:hAnsi="Times New Roman" w:cs="Times New Roman"/>
+          <w:sz w:val="24"/>
+          <w:szCs w:val="24"/>
+        </w:rPr>
+      </w:pPr>
+      <w:r>
+        <w:rPr>
+          <w:rFonts w:ascii="Times New Roman" w:hAnsi="Times New Roman" w:cs="Times New Roman"/>
+          <w:sz w:val="24"/>
+          <w:szCs w:val="24"/>
+        </w:rPr>
+        <w:t>What are the different ways of authoring in ADF?</w:t>
+      </w:r>
+    </w:p>
+    <w:p>
+      <w:pPr>
+        <w:pStyle w:val="ListParagraph"/>
+        <w:numPr>
+          <w:ilvl w:val="0"/>
+          <w:numId w:val="1"/>
+        </w:numPr>
+        <w:spacing w:after="0"/>
+        <w:rPr>
+          <w:rFonts w:ascii="Times New Roman" w:hAnsi="Times New Roman" w:cs="Times New Roman"/>
+          <w:sz w:val="24"/>
+          <w:szCs w:val="24"/>
+        </w:rPr>
+      </w:pPr>
+      <w:r>
+        <w:rPr>
+          <w:rFonts w:ascii="Times New Roman" w:hAnsi="Times New Roman" w:cs="Times New Roman"/>
+          <w:sz w:val="24"/>
+          <w:szCs w:val="24"/>
+        </w:rPr>
+        <w:t>How can we setup a github repository for authoring? How does it work?</w:t>
+      </w:r>
+    </w:p>
+    <w:p>
+      <w:pPr>
+        <w:pStyle w:val="ListParagraph"/>
+        <w:numPr>
+          <w:ilvl w:val="0"/>
+          <w:numId w:val="1"/>
+        </w:numPr>
+        <w:spacing w:after="0"/>
+        <w:rPr>
+          <w:rFonts w:ascii="Times New Roman" w:hAnsi="Times New Roman" w:cs="Times New Roman"/>
+          <w:sz w:val="24"/>
+          <w:szCs w:val="24"/>
+        </w:rPr>
+      </w:pPr>
+      <w:r>
+        <w:rPr>
+          <w:rFonts w:ascii="Times New Roman" w:hAnsi="Times New Roman" w:cs="Times New Roman"/>
+          <w:sz w:val="24"/>
+          <w:szCs w:val="24"/>
+        </w:rPr>
+        <w:t>How will you setup ci/cd in ADF?</w:t>
+      </w:r>
+    </w:p>
+    <w:p>
+      <w:pPr>
+        <w:pStyle w:val="ListParagraph"/>
+        <w:numPr>
+          <w:ilvl w:val="0"/>
+          <w:numId w:val="1"/>
+        </w:numPr>
+        <w:spacing w:after="0"/>
+        <w:rPr>
+          <w:rFonts w:ascii="Times New Roman" w:hAnsi="Times New Roman" w:cs="Times New Roman"/>
+          <w:sz w:val="24"/>
+          <w:szCs w:val="24"/>
+        </w:rPr>
+      </w:pPr>
+      <w:r>
+        <w:rPr>
+          <w:rFonts w:ascii="Times New Roman" w:hAnsi="Times New Roman" w:cs="Times New Roman"/>
+          <w:sz w:val="24"/>
+          <w:szCs w:val="24"/>
+        </w:rPr>
+        <w:t>What are annotations in ADF and why they are needed?</w:t>
+      </w:r>
+    </w:p>
+    <w:p>
+      <w:pPr>
+        <w:pStyle w:val="ListParagraph"/>
+        <w:numPr>
+          <w:ilvl w:val="0"/>
+          <w:numId w:val="1"/>
+        </w:numPr>
+        <w:spacing w:after="0"/>
+        <w:rPr>
+          <w:rFonts w:ascii="Times New Roman" w:hAnsi="Times New Roman" w:cs="Times New Roman"/>
+          <w:sz w:val="24"/>
+          <w:szCs w:val="24"/>
+        </w:rPr>
+      </w:pPr>
+      <w:r>
+        <w:rPr>
+          <w:rFonts w:ascii="Times New Roman" w:hAnsi="Times New Roman" w:cs="Times New Roman"/>
+          <w:sz w:val="24"/>
+          <w:szCs w:val="24"/>
+        </w:rPr>
+        <w:t>What are templates in ADF and why they are needed?</w:t>
+      </w:r>
+    </w:p>
+    <w:p>
+      <w:pPr>
+        <w:pStyle w:val="ListParagraph"/>
+        <w:numPr>
+          <w:ilvl w:val="0"/>
+          <w:numId w:val="1"/>
+        </w:numPr>
+        <w:spacing w:after="0"/>
+        <w:rPr>
+          <w:rFonts w:ascii="Times New Roman" w:hAnsi="Times New Roman" w:cs="Times New Roman"/>
+          <w:sz w:val="24"/>
+          <w:szCs w:val="24"/>
+        </w:rPr>
+      </w:pPr>
+      <w:r>
+        <w:rPr>
+          <w:rFonts w:ascii="Times New Roman" w:hAnsi="Times New Roman" w:cs="Times New Roman"/>
+          <w:sz w:val="24"/>
+          <w:szCs w:val="24"/>
+        </w:rPr>
+        <w:t>How can you check the costs incurred in ADF?</w:t>
+      </w:r>
+    </w:p>
+    <w:p>
+      <w:pPr>
+        <w:pStyle w:val="ListParagraph"/>
+        <w:numPr>
+          <w:ilvl w:val="0"/>
+          <w:numId w:val="1"/>
+        </w:numPr>
+        <w:spacing w:after="0"/>
+        <w:rPr>
+          <w:rFonts w:ascii="Times New Roman" w:hAnsi="Times New Roman" w:cs="Times New Roman"/>
+          <w:sz w:val="24"/>
+          <w:szCs w:val="24"/>
+        </w:rPr>
+      </w:pPr>
+      <w:r>
+        <w:rPr>
+          <w:rFonts w:ascii="Times New Roman" w:hAnsi="Times New Roman" w:cs="Times New Roman"/>
+          <w:sz w:val="24"/>
+          <w:szCs w:val="24"/>
+        </w:rPr>
+        <w:t>How will you configure alerts for your pipelines in ADF?</w:t>
+      </w:r>
+    </w:p>
+    <w:p>
+      <w:pPr>
+        <w:pStyle w:val="ListParagraph"/>
+        <w:numPr>
+          <w:ilvl w:val="0"/>
+          <w:numId w:val="1"/>
+        </w:numPr>
+        <w:spacing w:after="0"/>
+        <w:rPr>
+          <w:rFonts w:ascii="Times New Roman" w:hAnsi="Times New Roman" w:cs="Times New Roman"/>
+          <w:sz w:val="24"/>
+          <w:szCs w:val="24"/>
+        </w:rPr>
+      </w:pPr>
+      <w:r>
+        <w:rPr>
+          <w:rFonts w:ascii="Times New Roman" w:hAnsi="Times New Roman" w:cs="Times New Roman"/>
+          <w:sz w:val="24"/>
+          <w:szCs w:val="24"/>
+        </w:rPr>
+        <w:t>-------------------------------------- Scenario based ------------------------------------------</w:t>
+      </w:r>
+    </w:p>
+    <w:p>
+      <w:pPr>
+        <w:pStyle w:val="ListParagraph"/>
+        <w:numPr>
+          <w:ilvl w:val="0"/>
+          <w:numId w:val="1"/>
+        </w:numPr>
+        <w:spacing w:after="0"/>
+        <w:rPr>
+          <w:rFonts w:ascii="Times New Roman" w:hAnsi="Times New Roman" w:cs="Times New Roman"/>
+          <w:sz w:val="24"/>
+          <w:szCs w:val="24"/>
+        </w:rPr>
+      </w:pPr>
+      <w:r>
+        <w:rPr>
+          <w:rFonts w:ascii="Times New Roman" w:hAnsi="Times New Roman" w:cs="Times New Roman"/>
+          <w:sz w:val="24"/>
+          <w:szCs w:val="24"/>
+        </w:rPr>
+        <w:t>How to read json output of one activity in the next activity?</w:t>
+      </w:r>
+    </w:p>
+    <w:p>
+      <w:pPr>
+        <w:pStyle w:val="ListParagraph"/>
+        <w:numPr>
+          <w:ilvl w:val="0"/>
+          <w:numId w:val="1"/>
+        </w:numPr>
+        <w:spacing w:after="0"/>
+        <w:rPr>
+          <w:rFonts w:ascii="Times New Roman" w:hAnsi="Times New Roman" w:cs="Times New Roman"/>
+          <w:sz w:val="24"/>
+          <w:szCs w:val="24"/>
+        </w:rPr>
+      </w:pPr>
+      <w:r>
+        <w:rPr>
+          <w:rFonts w:ascii="Times New Roman" w:hAnsi="Times New Roman" w:cs="Times New Roman"/>
+          <w:sz w:val="24"/>
+          <w:szCs w:val="24"/>
+        </w:rPr>
+        <w:t>How can we import tables from a website?</w:t>
+      </w:r>
+    </w:p>
+    <w:p>
+      <w:pPr>
+        <w:pStyle w:val="ListParagraph"/>
+        <w:numPr>
+          <w:ilvl w:val="0"/>
+          <w:numId w:val="1"/>
+        </w:numPr>
+        <w:spacing w:after="0"/>
+        <w:rPr>
+          <w:rFonts w:ascii="Times New Roman" w:hAnsi="Times New Roman" w:cs="Times New Roman"/>
+          <w:sz w:val="24"/>
+          <w:szCs w:val="24"/>
+        </w:rPr>
+      </w:pPr>
+      <w:r>
+        <w:rPr>
+          <w:rFonts w:ascii="Times New Roman" w:hAnsi="Times New Roman" w:cs="Times New Roman"/>
+          <w:sz w:val="24"/>
+          <w:szCs w:val="24"/>
+        </w:rPr>
+        <w:t>How can we return some values from child pipeline to parent pipeline?</w:t>
+      </w:r>
+    </w:p>
+    <w:p>
+      <w:pPr>
+        <w:pStyle w:val="ListParagraph"/>
+        <w:numPr>
+          <w:ilvl w:val="0"/>
+          <w:numId w:val="1"/>
+        </w:numPr>
+        <w:spacing w:after="0"/>
+        <w:rPr>
+          <w:rFonts w:ascii="Times New Roman" w:hAnsi="Times New Roman" w:cs="Times New Roman"/>
+          <w:sz w:val="24"/>
+          <w:szCs w:val="24"/>
+        </w:rPr>
+      </w:pPr>
+      <w:r>
+        <w:rPr>
+          <w:rFonts w:ascii="Times New Roman" w:hAnsi="Times New Roman" w:cs="Times New Roman"/>
+          <w:sz w:val="24"/>
+          <w:szCs w:val="24"/>
+        </w:rPr>
+        <w:t>How can we import data from an API which supports pagination in a page wise manner?</w:t>
+      </w:r>
+    </w:p>
+    <w:p>
+      <w:pPr>
+        <w:pStyle w:val="ListParagraph"/>
+        <w:numPr>
+          <w:ilvl w:val="0"/>
+          <w:numId w:val="1"/>
+        </w:numPr>
+        <w:spacing w:after="0"/>
+        <w:rPr>
+          <w:rFonts w:ascii="Times New Roman" w:hAnsi="Times New Roman" w:cs="Times New Roman"/>
+          <w:sz w:val="24"/>
+          <w:szCs w:val="24"/>
+        </w:rPr>
+      </w:pPr>
+      <w:r>
+        <w:rPr>
+          <w:rFonts w:ascii="Times New Roman" w:hAnsi="Times New Roman" w:cs="Times New Roman"/>
+          <w:sz w:val="24"/>
+          <w:szCs w:val="24"/>
+        </w:rPr>
+        <w:t>How can we deactivate an activity and why its needed?</w:t>
+      </w:r>
+    </w:p>
+    <w:p>
+      <w:pPr>
+        <w:pStyle w:val="ListParagraph"/>
+        <w:numPr>
+          <w:ilvl w:val="0"/>
+          <w:numId w:val="1"/>
+        </w:numPr>
+        <w:spacing w:after="0"/>
+        <w:rPr>
+          <w:rFonts w:ascii="Times New Roman" w:hAnsi="Times New Roman" w:cs="Times New Roman"/>
+          <w:sz w:val="24"/>
+          <w:szCs w:val="24"/>
+        </w:rPr>
+      </w:pPr>
+      <w:r>
+        <w:rPr>
+          <w:rFonts w:ascii="Times New Roman" w:hAnsi="Times New Roman" w:cs="Times New Roman"/>
+          <w:sz w:val="24"/>
+          <w:szCs w:val="24"/>
+        </w:rPr>
+        <w:t>How will you implement CDC for a SQL source in mapping data flow?</w:t>
+      </w:r>
+    </w:p>
+    <w:p>
+      <w:pPr>
+        <w:pStyle w:val="ListParagraph"/>
+        <w:numPr>
+          <w:ilvl w:val="0"/>
+          <w:numId w:val="1"/>
+        </w:numPr>
+        <w:spacing w:after="0"/>
+        <w:rPr>
+          <w:rFonts w:ascii="Times New Roman" w:hAnsi="Times New Roman" w:cs="Times New Roman"/>
+          <w:sz w:val="24"/>
+          <w:szCs w:val="24"/>
+        </w:rPr>
+      </w:pPr>
+      <w:r>
+        <w:rPr>
+          <w:rFonts w:ascii="Times New Roman" w:hAnsi="Times New Roman" w:cs="Times New Roman"/>
+          <w:sz w:val="24"/>
+          <w:szCs w:val="24"/>
+        </w:rPr>
+        <w:lastRenderedPageBreak/>
+        <w:t>How will you implement SCD type 1 in mapping data flow?</w:t>
+      </w:r>
+    </w:p>
+    <w:p>
+      <w:pPr>
+        <w:pStyle w:val="ListParagraph"/>
+        <w:numPr>
+          <w:ilvl w:val="0"/>
+          <w:numId w:val="1"/>
+        </w:numPr>
+        <w:spacing w:after="0"/>
+        <w:rPr>
+          <w:rFonts w:ascii="Times New Roman" w:hAnsi="Times New Roman" w:cs="Times New Roman"/>
+          <w:sz w:val="24"/>
+          <w:szCs w:val="24"/>
+        </w:rPr>
+      </w:pPr>
+      <w:r>
+        <w:rPr>
+          <w:rFonts w:ascii="Times New Roman" w:hAnsi="Times New Roman" w:cs="Times New Roman"/>
+          <w:sz w:val="24"/>
+          <w:szCs w:val="24"/>
+        </w:rPr>
+        <w:t>How will you implement SCD type 2 in mapping data flow?</w:t>
+      </w:r>
+    </w:p>
+    <w:p>
+      <w:pPr>
+        <w:pStyle w:val="ListParagraph"/>
+        <w:numPr>
+          <w:ilvl w:val="0"/>
+          <w:numId w:val="1"/>
+        </w:numPr>
+        <w:spacing w:after="0"/>
+        <w:rPr>
+          <w:rFonts w:ascii="Times New Roman" w:hAnsi="Times New Roman" w:cs="Times New Roman"/>
+          <w:sz w:val="24"/>
+          <w:szCs w:val="24"/>
+        </w:rPr>
+      </w:pPr>
+    </w:p>
+    <w:p>
+      <w:pPr>
+        <w:spacing w:after="0"/>
+        <w:rPr>
+          <w:rFonts w:ascii="Times New Roman" w:hAnsi="Times New Roman" w:cs="Times New Roman"/>
+          <w:sz w:val="24"/>
+          <w:szCs w:val="24"/>
+        </w:rPr>
+      </w:pPr>
+    </w:p>
+    <w:p>
+      <w:pPr>
+        <w:spacing w:after="0"/>
+        <w:rPr>
+          <w:rFonts w:ascii="Times New Roman" w:hAnsi="Times New Roman" w:cs="Times New Roman"/>
+          <w:sz w:val="24"/>
+          <w:szCs w:val="24"/>
+        </w:rPr>
+      </w:pPr>
+    </w:p>
+    <w:p>
+      <w:pPr>
+        <w:spacing w:after="0"/>
+        <w:rPr>
+          <w:rFonts w:ascii="Times New Roman" w:hAnsi="Times New Roman" w:cs="Times New Roman"/>
+          <w:sz w:val="24"/>
+          <w:szCs w:val="24"/>
+        </w:rPr>
+      </w:pPr>
+    </w:p>
+    <w:p>
+      <w:pPr>
+        <w:spacing w:after="0"/>
+        <w:rPr>
+          <w:rFonts w:ascii="Times New Roman" w:hAnsi="Times New Roman" w:cs="Times New Roman"/>
+          <w:sz w:val="24"/>
+          <w:szCs w:val="24"/>
+        </w:rPr>
+      </w:pPr>
+    </w:p>
+    <w:p>
+      <w:pPr>
+        <w:spacing w:after="0"/>
+        <w:rPr>
+          <w:rFonts w:ascii="Times New Roman" w:hAnsi="Times New Roman" w:cs="Times New Roman"/>
+          <w:sz w:val="24"/>
+          <w:szCs w:val="24"/>
+        </w:rPr>
+      </w:pPr>
+    </w:p>
+    <w:p>
+      <w:pPr>
+        <w:spacing w:after="0"/>
+        <w:rPr>
+          <w:rFonts w:ascii="Times New Roman" w:hAnsi="Times New Roman" w:cs="Times New Roman"/>
+          <w:sz w:val="24"/>
+          <w:szCs w:val="24"/>
+        </w:rPr>
+      </w:pPr>
+    </w:p>
+    <w:p>
+      <w:pPr>
+        <w:spacing w:after="0"/>
+        <w:rPr>
+          <w:rFonts w:ascii="Times New Roman" w:hAnsi="Times New Roman" w:cs="Times New Roman"/>
+          <w:sz w:val="24"/>
+          <w:szCs w:val="24"/>
+        </w:rPr>
+      </w:pPr>
+    </w:p>
+    <w:p>
+      <w:pPr>
+        <w:spacing w:after="0"/>
+        <w:rPr>
+          <w:rFonts w:ascii="Times New Roman" w:hAnsi="Times New Roman" w:cs="Times New Roman"/>
+          <w:sz w:val="24"/>
+          <w:szCs w:val="24"/>
+        </w:rPr>
+      </w:pPr>
+    </w:p>
+    <w:p>
+      <w:pPr>
+        <w:spacing w:after="0"/>
+        <w:rPr>
+          <w:rFonts w:ascii="Times New Roman" w:hAnsi="Times New Roman" w:cs="Times New Roman"/>
+          <w:sz w:val="24"/>
+          <w:szCs w:val="24"/>
+        </w:rPr>
+      </w:pPr>
+    </w:p>
+    <w:p>
+      <w:pPr>
+        <w:spacing w:after="0"/>
+        <w:rPr>
+          <w:rFonts w:ascii="Times New Roman" w:hAnsi="Times New Roman" w:cs="Times New Roman"/>
+          <w:sz w:val="24"/>
+          <w:szCs w:val="24"/>
+        </w:rPr>
+      </w:pPr>
+    </w:p>
+    <w:p>
+      <w:pPr>
+        <w:spacing w:after="0"/>
+        <w:rPr>
+          <w:rFonts w:ascii="Times New Roman" w:hAnsi="Times New Roman" w:cs="Times New Roman"/>
+          <w:sz w:val="24"/>
+          <w:szCs w:val="24"/>
+        </w:rPr>
+      </w:pPr>
+    </w:p>
+    <w:p>
+      <w:pPr>
+        <w:spacing w:after="0"/>
+        <w:rPr>
+          <w:rFonts w:ascii="Times New Roman" w:hAnsi="Times New Roman" w:cs="Times New Roman"/>
+          <w:sz w:val="24"/>
+          <w:szCs w:val="24"/>
+        </w:rPr>
+      </w:pPr>
+    </w:p>
+    <w:p>
+      <w:pPr>
+        <w:spacing w:after="0"/>
+        <w:rPr>
+          <w:rFonts w:ascii="Times New Roman" w:hAnsi="Times New Roman" w:cs="Times New Roman"/>
+          <w:sz w:val="24"/>
+          <w:szCs w:val="24"/>
+        </w:rPr>
+      </w:pPr>
+    </w:p>
+    <w:p>
+      <w:pPr>
+        <w:spacing w:after="0"/>
+        <w:rPr>
+          <w:rFonts w:ascii="Times New Roman" w:hAnsi="Times New Roman" w:cs="Times New Roman"/>
+          <w:sz w:val="24"/>
+          <w:szCs w:val="24"/>
+        </w:rPr>
+      </w:pPr>
+    </w:p>
+    <w:p>
+      <w:pPr>
+        <w:spacing w:after="0"/>
+        <w:rPr>
+          <w:rFonts w:ascii="Times New Roman" w:hAnsi="Times New Roman" w:cs="Times New Roman"/>
+          <w:sz w:val="24"/>
+          <w:szCs w:val="24"/>
+        </w:rPr>
+      </w:pPr>
+    </w:p>
+    <w:p>
+      <w:pPr>
+        <w:spacing w:after="0"/>
+        <w:rPr>
+          <w:rFonts w:ascii="Times New Roman" w:hAnsi="Times New Roman" w:cs="Times New Roman"/>
+          <w:sz w:val="24"/>
+          <w:szCs w:val="24"/>
+        </w:rPr>
+      </w:pPr>
+    </w:p>
+    <w:p>
+      <w:pPr>
+        <w:spacing w:after="0"/>
+        <w:rPr>
+          <w:rFonts w:ascii="Times New Roman" w:hAnsi="Times New Roman" w:cs="Times New Roman"/>
+          <w:sz w:val="24"/>
+          <w:szCs w:val="24"/>
+        </w:rPr>
+      </w:pPr>
+    </w:p>
+    <w:p>
+      <w:pPr>
+        <w:spacing w:after="0"/>
+        <w:rPr>
+          <w:rFonts w:ascii="Times New Roman" w:hAnsi="Times New Roman" w:cs="Times New Roman"/>
+          <w:sz w:val="24"/>
+          <w:szCs w:val="24"/>
+        </w:rPr>
+      </w:pPr>
+    </w:p>
+    <w:p>
+      <w:pPr>
+        <w:spacing w:after="0"/>
+        <w:rPr>
+          <w:rFonts w:ascii="Times New Roman" w:hAnsi="Times New Roman" w:cs="Times New Roman"/>
+          <w:sz w:val="24"/>
+          <w:szCs w:val="24"/>
+        </w:rPr>
+      </w:pPr>
+    </w:p>
+    <w:p>
+      <w:pPr>
+        <w:spacing w:after="0"/>
+        <w:rPr>
+          <w:rFonts w:ascii="Times New Roman" w:hAnsi="Times New Roman" w:cs="Times New Roman"/>
+          <w:sz w:val="24"/>
+          <w:szCs w:val="24"/>
+        </w:rPr>
+      </w:pPr>
+    </w:p>
+    <w:p>
+      <w:pPr>
+        <w:spacing w:after="0"/>
+        <w:rPr>
+          <w:rFonts w:ascii="Times New Roman" w:hAnsi="Times New Roman" w:cs="Times New Roman"/>
+          <w:sz w:val="24"/>
+          <w:szCs w:val="24"/>
+        </w:rPr>
+      </w:pPr>
+    </w:p>
+    <w:p>
+      <w:pPr>
+        <w:spacing w:after="0"/>
+        <w:rPr>
+          <w:rFonts w:ascii="Times New Roman" w:hAnsi="Times New Roman" w:cs="Times New Roman"/>
+          <w:sz w:val="24"/>
+          <w:szCs w:val="24"/>
+        </w:rPr>
+      </w:pPr>
+    </w:p>
+    <w:p>
+      <w:pPr>
+        <w:spacing w:after="0"/>
+        <w:rPr>
+          <w:rFonts w:ascii="Times New Roman" w:hAnsi="Times New Roman" w:cs="Times New Roman"/>
+          <w:sz w:val="24"/>
+          <w:szCs w:val="24"/>
+        </w:rPr>
+      </w:pPr>
+    </w:p>
+    <w:p>
+      <w:pPr>
+        <w:spacing w:after="0"/>
+        <w:rPr>
+          <w:rFonts w:ascii="Times New Roman" w:hAnsi="Times New Roman" w:cs="Times New Roman"/>
+          <w:sz w:val="24"/>
+          <w:szCs w:val="24"/>
+        </w:rPr>
+      </w:pPr>
+    </w:p>
+    <w:p>
+      <w:pPr>
+        <w:spacing w:after="0"/>
+        <w:rPr>
+          <w:rFonts w:ascii="Times New Roman" w:hAnsi="Times New Roman" w:cs="Times New Roman"/>
+          <w:sz w:val="24"/>
+          <w:szCs w:val="24"/>
+        </w:rPr>
+      </w:pPr>
+    </w:p>
+    <w:p>
+      <w:pPr>
+        <w:spacing w:after="0"/>
+        <w:rPr>
+          <w:rFonts w:ascii="Times New Roman" w:hAnsi="Times New Roman" w:cs="Times New Roman"/>
+          <w:sz w:val="24"/>
+          <w:szCs w:val="24"/>
+        </w:rPr>
+      </w:pPr>
+    </w:p>
+    <w:p>
+      <w:pPr>
+        <w:spacing w:after="0"/>
+        <w:rPr>
+          <w:rFonts w:ascii="Times New Roman" w:hAnsi="Times New Roman" w:cs="Times New Roman"/>
+          <w:sz w:val="24"/>
+          <w:szCs w:val="24"/>
+        </w:rPr>
+      </w:pPr>
+    </w:p>
+    <w:p>
+      <w:pPr>
+        <w:spacing w:after="0"/>
+        <w:rPr>
+          <w:rFonts w:ascii="Times New Roman" w:hAnsi="Times New Roman" w:cs="Times New Roman"/>
+          <w:sz w:val="24"/>
+          <w:szCs w:val="24"/>
+        </w:rPr>
+      </w:pPr>
+    </w:p>
+    <w:p>
+      <w:pPr>
+        <w:spacing w:after="0"/>
+        <w:rPr>
+          <w:rFonts w:ascii="Times New Roman" w:hAnsi="Times New Roman" w:cs="Times New Roman"/>
+          <w:sz w:val="24"/>
+          <w:szCs w:val="24"/>
+        </w:rPr>
+      </w:pPr>
+    </w:p>
+    <w:p>
+      <w:pPr>
+        <w:spacing w:after="0"/>
+        <w:rPr>
+          <w:rFonts w:ascii="Times New Roman" w:hAnsi="Times New Roman" w:cs="Times New Roman"/>
+          <w:sz w:val="24"/>
+          <w:szCs w:val="24"/>
+        </w:rPr>
+      </w:pPr>
+    </w:p>
+    <w:p>
+      <w:pPr>
+        <w:spacing w:after="0"/>
+        <w:rPr>
+          <w:rFonts w:ascii="Times New Roman" w:hAnsi="Times New Roman" w:cs="Times New Roman"/>
+          <w:sz w:val="24"/>
+          <w:szCs w:val="24"/>
+        </w:rPr>
+      </w:pPr>
+    </w:p>
+    <w:p>
+      <w:pPr>
+        <w:spacing w:after="0"/>
+        <w:rPr>
+          <w:rFonts w:ascii="Times New Roman" w:hAnsi="Times New Roman" w:cs="Times New Roman"/>
+          <w:sz w:val="24"/>
+          <w:szCs w:val="24"/>
+        </w:rPr>
+      </w:pPr>
+    </w:p>
+    <w:p>
+      <w:pPr>
+        <w:spacing w:after="0"/>
+        <w:rPr>
+          <w:rFonts w:ascii="Times New Roman" w:hAnsi="Times New Roman" w:cs="Times New Roman"/>
+          <w:sz w:val="24"/>
+          <w:szCs w:val="24"/>
+        </w:rPr>
+      </w:pPr>
+    </w:p>
+    <w:p>
+      <w:pPr>
+        <w:spacing w:after="0"/>
+        <w:rPr>
+          <w:rFonts w:ascii="Times New Roman" w:hAnsi="Times New Roman" w:cs="Times New Roman"/>
+          <w:sz w:val="24"/>
+          <w:szCs w:val="24"/>
+        </w:rPr>
+      </w:pPr>
+    </w:p>
+    <w:p>
+      <w:pPr>
+        <w:spacing w:after="0"/>
+        <w:rPr>
+          <w:rFonts w:ascii="Times New Roman" w:hAnsi="Times New Roman" w:cs="Times New Roman"/>
+          <w:sz w:val="24"/>
+          <w:szCs w:val="24"/>
+        </w:rPr>
+      </w:pPr>
+    </w:p>
+    <w:p>
+      <w:pPr>
+        <w:spacing w:after="0"/>
+        <w:rPr>
+          <w:rFonts w:ascii="Times New Roman" w:hAnsi="Times New Roman" w:cs="Times New Roman"/>
+          <w:sz w:val="24"/>
+          <w:szCs w:val="24"/>
+        </w:rPr>
+      </w:pPr>
+    </w:p>
+    <w:p>
+      <w:pPr>
+        <w:spacing w:after="0"/>
+        <w:rPr>
+          <w:rFonts w:ascii="Times New Roman" w:hAnsi="Times New Roman" w:cs="Times New Roman"/>
+          <w:sz w:val="24"/>
+          <w:szCs w:val="24"/>
+        </w:rPr>
+      </w:pPr>
+    </w:p>
+    <w:p>
+      <w:pPr>
+        <w:spacing w:after="0"/>
+        <w:rPr>
+          <w:rFonts w:ascii="Times New Roman" w:hAnsi="Times New Roman" w:cs="Times New Roman"/>
+          <w:sz w:val="24"/>
+          <w:szCs w:val="24"/>
+        </w:rPr>
+      </w:pPr>
+    </w:p>
+    <w:p>
+      <w:pPr>
+        <w:spacing w:after="0"/>
+        <w:rPr>
+          <w:rFonts w:ascii="Times New Roman" w:hAnsi="Times New Roman" w:cs="Times New Roman"/>
+          <w:sz w:val="24"/>
+          <w:szCs w:val="24"/>
+        </w:rPr>
+      </w:pPr>
+    </w:p>
+    <w:p>
+      <w:pPr>
+        <w:spacing w:after="0"/>
+        <w:rPr>
+          <w:rFonts w:ascii="Times New Roman" w:hAnsi="Times New Roman" w:cs="Times New Roman"/>
+          <w:sz w:val="24"/>
+          <w:szCs w:val="24"/>
+        </w:rPr>
+      </w:pPr>
+    </w:p>
+    <w:p>
+      <w:pPr>
+        <w:spacing w:after="0"/>
+        <w:rPr>
+          <w:rFonts w:ascii="Times New Roman" w:hAnsi="Times New Roman" w:cs="Times New Roman"/>
+          <w:sz w:val="24"/>
+          <w:szCs w:val="24"/>
+        </w:rPr>
+      </w:pPr>
+    </w:p>
+    <w:p>
+      <w:pPr>
+        <w:spacing w:after="0"/>
+        <w:rPr>
+          <w:rFonts w:ascii="Times New Roman" w:hAnsi="Times New Roman" w:cs="Times New Roman"/>
+          <w:sz w:val="24"/>
+          <w:szCs w:val="24"/>
+        </w:rPr>
+      </w:pPr>
+    </w:p>
+    <w:p>
+      <w:pPr>
+        <w:spacing w:after="0"/>
+        <w:rPr>
+          <w:rFonts w:ascii="Times New Roman" w:hAnsi="Times New Roman" w:cs="Times New Roman"/>
+          <w:sz w:val="24"/>
+          <w:szCs w:val="24"/>
+        </w:rPr>
+      </w:pPr>
+    </w:p>
+    <w:p>
+      <w:pPr>
+        <w:spacing w:after="0"/>
+        <w:rPr>
+          <w:rFonts w:ascii="Times New Roman" w:hAnsi="Times New Roman" w:cs="Times New Roman"/>
+          <w:sz w:val="24"/>
+          <w:szCs w:val="24"/>
+        </w:rPr>
+      </w:pPr>
+    </w:p>
+    <w:p>
+      <w:pPr>
+        <w:spacing w:after="0"/>
+        <w:rPr>
+          <w:rFonts w:ascii="Times New Roman" w:hAnsi="Times New Roman" w:cs="Times New Roman"/>
+          <w:sz w:val="24"/>
+          <w:szCs w:val="24"/>
+        </w:rPr>
+      </w:pPr>
+    </w:p>
+    <w:p>
+      <w:pPr>
+        <w:spacing w:after="0"/>
+        <w:rPr>
+          <w:rFonts w:ascii="Times New Roman" w:hAnsi="Times New Roman" w:cs="Times New Roman"/>
+          <w:sz w:val="24"/>
+          <w:szCs w:val="24"/>
+        </w:rPr>
+      </w:pPr>
+    </w:p>
+    <w:p>
+      <w:pPr>
+        <w:spacing w:after="0"/>
+        <w:rPr>
+          <w:rFonts w:ascii="Times New Roman" w:hAnsi="Times New Roman" w:cs="Times New Roman"/>
+          <w:sz w:val="24"/>
+          <w:szCs w:val="24"/>
+        </w:rPr>
+      </w:pPr>
+    </w:p>
+    <w:p>
+      <w:pPr>
+        <w:spacing w:after="0"/>
+        <w:rPr>
+          <w:rFonts w:ascii="Times New Roman" w:hAnsi="Times New Roman" w:cs="Times New Roman"/>
+          <w:sz w:val="24"/>
+          <w:szCs w:val="24"/>
+        </w:rPr>
+      </w:pPr>
+    </w:p>
+    <w:p>
+      <w:pPr>
+        <w:spacing w:after="0"/>
+        <w:rPr>
+          <w:rFonts w:ascii="Times New Roman" w:hAnsi="Times New Roman" w:cs="Times New Roman"/>
+          <w:sz w:val="24"/>
+          <w:szCs w:val="24"/>
+        </w:rPr>
+      </w:pPr>
+    </w:p>
+    <w:p>
+      <w:pPr>
+        <w:spacing w:after="0"/>
+        <w:rPr>
+          <w:rFonts w:ascii="Times New Roman" w:hAnsi="Times New Roman" w:cs="Times New Roman"/>
+          <w:sz w:val="24"/>
+          <w:szCs w:val="24"/>
+        </w:rPr>
+      </w:pPr>
+    </w:p>
+    <w:p>
+      <w:pPr>
         <w:spacing w:after="0"/>
         <w:rPr>
           <w:rFonts w:ascii="Times New Roman" w:hAnsi="Times New Roman" w:cs="Times New Roman"/>
@@ -1927,7 +4210,7 @@
         <w:rFonts w:hint="default"/>
       </w:rPr>
     </w:lvl>
-    <w:lvl w:ilvl="1" w:tplc="04090019" w:tentative="1">
+    <w:lvl w:ilvl="1" w:tplc="04090019">
       <w:start w:val="1"/>
       <w:numFmt w:val="lowerLetter"/>
       <w:lvlText w:val="%2."/>
@@ -2001,6 +4284,95 @@
     </w:lvl>
   </w:abstractNum>
   <w:abstractNum w:abstractNumId="1" w15:restartNumberingAfterBreak="0">
+    <w:nsid w:val="39C15C1A"/>
+    <w:multiLevelType w:val="hybridMultilevel"/>
+    <w:tmpl w:val="AFBC408E"/>
+    <w:lvl w:ilvl="0" w:tplc="0409000F">
+      <w:start w:val="1"/>
+      <w:numFmt w:val="decimal"/>
+      <w:lvlText w:val="%1."/>
+      <w:lvlJc w:val="left"/>
+      <w:pPr>
+        <w:ind w:left="720" w:hanging="360"/>
+      </w:pPr>
+      <w:rPr>
+        <w:rFonts w:hint="default"/>
+      </w:rPr>
+    </w:lvl>
+    <w:lvl w:ilvl="1" w:tplc="04090019">
+      <w:start w:val="1"/>
+      <w:numFmt w:val="lowerLetter"/>
+      <w:lvlText w:val="%2."/>
+      <w:lvlJc w:val="left"/>
+      <w:pPr>
+        <w:ind w:left="1440" w:hanging="360"/>
+      </w:pPr>
+    </w:lvl>
+    <w:lvl w:ilvl="2" w:tplc="0409001B" w:tentative="1">
+      <w:start w:val="1"/>
+      <w:numFmt w:val="lowerRoman"/>
+      <w:lvlText w:val="%3."/>
+      <w:lvlJc w:val="right"/>
+      <w:pPr>
+        <w:ind w:left="2160" w:hanging="180"/>
+      </w:pPr>
+    </w:lvl>
+    <w:lvl w:ilvl="3" w:tplc="0409000F" w:tentative="1">
+      <w:start w:val="1"/>
+      <w:numFmt w:val="decimal"/>
+      <w:lvlText w:val="%4."/>
+      <w:lvlJc w:val="left"/>
+      <w:pPr>
+        <w:ind w:left="2880" w:hanging="360"/>
+      </w:pPr>
+    </w:lvl>
+    <w:lvl w:ilvl="4" w:tplc="04090019" w:tentative="1">
+      <w:start w:val="1"/>
+      <w:numFmt w:val="lowerLetter"/>
+      <w:lvlText w:val="%5."/>
+      <w:lvlJc w:val="left"/>
+      <w:pPr>
+        <w:ind w:left="3600" w:hanging="360"/>
+      </w:pPr>
+    </w:lvl>
+    <w:lvl w:ilvl="5" w:tplc="0409001B" w:tentative="1">
+      <w:start w:val="1"/>
+      <w:numFmt w:val="lowerRoman"/>
+      <w:lvlText w:val="%6."/>
+      <w:lvlJc w:val="right"/>
+      <w:pPr>
+        <w:ind w:left="4320" w:hanging="180"/>
+      </w:pPr>
+    </w:lvl>
+    <w:lvl w:ilvl="6" w:tplc="0409000F" w:tentative="1">
+      <w:start w:val="1"/>
+      <w:numFmt w:val="decimal"/>
+      <w:lvlText w:val="%7."/>
+      <w:lvlJc w:val="left"/>
+      <w:pPr>
+        <w:ind w:left="5040" w:hanging="360"/>
+      </w:pPr>
+    </w:lvl>
+    <w:lvl w:ilvl="7" w:tplc="04090019" w:tentative="1">
+      <w:start w:val="1"/>
+      <w:numFmt w:val="lowerLetter"/>
+      <w:lvlText w:val="%8."/>
+      <w:lvlJc w:val="left"/>
+      <w:pPr>
+        <w:ind w:left="5760" w:hanging="360"/>
+      </w:pPr>
+    </w:lvl>
+    <w:lvl w:ilvl="8" w:tplc="0409001B" w:tentative="1">
+      <w:start w:val="1"/>
+      <w:numFmt w:val="lowerRoman"/>
+      <w:lvlText w:val="%9."/>
+      <w:lvlJc w:val="right"/>
+      <w:pPr>
+        <w:ind w:left="6480" w:hanging="180"/>
+      </w:pPr>
+    </w:lvl>
+  </w:abstractNum>
+  <w:abstractNum w:abstractNumId="2" w15:restartNumberingAfterBreak="0">
     <w:nsid w:val="5F422031"/>
     <w:multiLevelType w:val="hybridMultilevel"/>
     <w:tmpl w:val="962486EA"/>
@@ -2016,7 +4388,7 @@
         <w:rFonts w:hint="default"/>
       </w:rPr>
     </w:lvl>
-    <w:lvl w:ilvl="1" w:tplc="04090019" w:tentative="1">
+    <w:lvl w:ilvl="1" w:tplc="04090019">
       <w:start w:val="1"/>
       <w:numFmt w:val="lowerLetter"/>
       <w:lvlText w:val="%2."/>
@@ -2093,6 +4465,9 @@
     <w:abstractNumId w:val="0"/>
   </w:num>
   <w:num w:numId="2" w16cid:durableId="328021957">
+    <w:abstractNumId w:val="2"/>
+  </w:num>
+  <w:num w:numId="3" w16cid:durableId="131563283">
     <w:abstractNumId w:val="1"/>
   </w:num>
 </w:numbering>

</xml_diff>

<commit_message>
Updated 9th June 2024
</commit_message>
<xml_diff>
--- a/interview/Interview Questions (Cloud).docx
+++ b/interview/Interview Questions (Cloud).docx
@@ -1969,6 +1969,52 @@
           <w:szCs w:val="24"/>
         </w:rPr>
       </w:pPr>
+      <w:r>
+        <w:rPr>
+          <w:rFonts w:ascii="Times New Roman" w:hAnsi="Times New Roman" w:cs="Times New Roman"/>
+          <w:sz w:val="24"/>
+          <w:szCs w:val="24"/>
+        </w:rPr>
+        <w:t>Azure Synapse Analytics</w:t>
+      </w:r>
+    </w:p>
+    <w:p>
+      <w:pPr>
+        <w:pStyle w:val="ListParagraph"/>
+        <w:numPr>
+          <w:ilvl w:val="0"/>
+          <w:numId w:val="4"/>
+        </w:numPr>
+        <w:spacing w:after="0"/>
+        <w:rPr>
+          <w:rFonts w:ascii="Times New Roman" w:hAnsi="Times New Roman" w:cs="Times New Roman"/>
+          <w:sz w:val="24"/>
+          <w:szCs w:val="24"/>
+        </w:rPr>
+      </w:pPr>
+      <w:r>
+        <w:rPr>
+          <w:rFonts w:ascii="Times New Roman" w:hAnsi="Times New Roman" w:cs="Times New Roman"/>
+          <w:sz w:val="24"/>
+          <w:szCs w:val="24"/>
+        </w:rPr>
+        <w:t>What is azure synapse analytics?</w:t>
+      </w:r>
+    </w:p>
+    <w:p>
+      <w:pPr>
+        <w:pStyle w:val="ListParagraph"/>
+        <w:numPr>
+          <w:ilvl w:val="0"/>
+          <w:numId w:val="4"/>
+        </w:numPr>
+        <w:spacing w:after="0"/>
+        <w:rPr>
+          <w:rFonts w:ascii="Times New Roman" w:hAnsi="Times New Roman" w:cs="Times New Roman"/>
+          <w:sz w:val="24"/>
+          <w:szCs w:val="24"/>
+        </w:rPr>
+      </w:pPr>
     </w:p>
     <w:p>
       <w:pPr>
@@ -3217,7 +3263,6 @@
           <w:sz w:val="24"/>
           <w:szCs w:val="24"/>
         </w:rPr>
-        <w:lastRenderedPageBreak/>
         <w:t>AWS</w:t>
       </w:r>
     </w:p>
@@ -4461,6 +4506,95 @@
       </w:pPr>
     </w:lvl>
   </w:abstractNum>
+  <w:abstractNum w:abstractNumId="3" w15:restartNumberingAfterBreak="0">
+    <w:nsid w:val="622F6C56"/>
+    <w:multiLevelType w:val="hybridMultilevel"/>
+    <w:tmpl w:val="94BED798"/>
+    <w:lvl w:ilvl="0" w:tplc="0409000F">
+      <w:start w:val="1"/>
+      <w:numFmt w:val="decimal"/>
+      <w:lvlText w:val="%1."/>
+      <w:lvlJc w:val="left"/>
+      <w:pPr>
+        <w:ind w:left="720" w:hanging="360"/>
+      </w:pPr>
+      <w:rPr>
+        <w:rFonts w:hint="default"/>
+      </w:rPr>
+    </w:lvl>
+    <w:lvl w:ilvl="1" w:tplc="04090019" w:tentative="1">
+      <w:start w:val="1"/>
+      <w:numFmt w:val="lowerLetter"/>
+      <w:lvlText w:val="%2."/>
+      <w:lvlJc w:val="left"/>
+      <w:pPr>
+        <w:ind w:left="1440" w:hanging="360"/>
+      </w:pPr>
+    </w:lvl>
+    <w:lvl w:ilvl="2" w:tplc="0409001B" w:tentative="1">
+      <w:start w:val="1"/>
+      <w:numFmt w:val="lowerRoman"/>
+      <w:lvlText w:val="%3."/>
+      <w:lvlJc w:val="right"/>
+      <w:pPr>
+        <w:ind w:left="2160" w:hanging="180"/>
+      </w:pPr>
+    </w:lvl>
+    <w:lvl w:ilvl="3" w:tplc="0409000F" w:tentative="1">
+      <w:start w:val="1"/>
+      <w:numFmt w:val="decimal"/>
+      <w:lvlText w:val="%4."/>
+      <w:lvlJc w:val="left"/>
+      <w:pPr>
+        <w:ind w:left="2880" w:hanging="360"/>
+      </w:pPr>
+    </w:lvl>
+    <w:lvl w:ilvl="4" w:tplc="04090019" w:tentative="1">
+      <w:start w:val="1"/>
+      <w:numFmt w:val="lowerLetter"/>
+      <w:lvlText w:val="%5."/>
+      <w:lvlJc w:val="left"/>
+      <w:pPr>
+        <w:ind w:left="3600" w:hanging="360"/>
+      </w:pPr>
+    </w:lvl>
+    <w:lvl w:ilvl="5" w:tplc="0409001B" w:tentative="1">
+      <w:start w:val="1"/>
+      <w:numFmt w:val="lowerRoman"/>
+      <w:lvlText w:val="%6."/>
+      <w:lvlJc w:val="right"/>
+      <w:pPr>
+        <w:ind w:left="4320" w:hanging="180"/>
+      </w:pPr>
+    </w:lvl>
+    <w:lvl w:ilvl="6" w:tplc="0409000F" w:tentative="1">
+      <w:start w:val="1"/>
+      <w:numFmt w:val="decimal"/>
+      <w:lvlText w:val="%7."/>
+      <w:lvlJc w:val="left"/>
+      <w:pPr>
+        <w:ind w:left="5040" w:hanging="360"/>
+      </w:pPr>
+    </w:lvl>
+    <w:lvl w:ilvl="7" w:tplc="04090019" w:tentative="1">
+      <w:start w:val="1"/>
+      <w:numFmt w:val="lowerLetter"/>
+      <w:lvlText w:val="%8."/>
+      <w:lvlJc w:val="left"/>
+      <w:pPr>
+        <w:ind w:left="5760" w:hanging="360"/>
+      </w:pPr>
+    </w:lvl>
+    <w:lvl w:ilvl="8" w:tplc="0409001B" w:tentative="1">
+      <w:start w:val="1"/>
+      <w:numFmt w:val="lowerRoman"/>
+      <w:lvlText w:val="%9."/>
+      <w:lvlJc w:val="right"/>
+      <w:pPr>
+        <w:ind w:left="6480" w:hanging="180"/>
+      </w:pPr>
+    </w:lvl>
+  </w:abstractNum>
   <w:num w:numId="1" w16cid:durableId="1894656860">
     <w:abstractNumId w:val="0"/>
   </w:num>
@@ -4469,6 +4603,9 @@
   </w:num>
   <w:num w:numId="3" w16cid:durableId="131563283">
     <w:abstractNumId w:val="1"/>
+  </w:num>
+  <w:num w:numId="4" w16cid:durableId="2141532731">
+    <w:abstractNumId w:val="3"/>
   </w:num>
 </w:numbering>
 </file>

</xml_diff>